<commit_message>
Agregada clase Instancia y pequeñas modificaciones
</commit_message>
<xml_diff>
--- a/TP3 Fuerza Bruta.docx
+++ b/TP3 Fuerza Bruta.docx
@@ -1139,7 +1139,23 @@
           <w:sz w:val="28"/>
           <w:szCs w:val="28"/>
         </w:rPr>
-        <w:t>A continuación, presentaremos a cada una de las clases de los paquetes más importantes, describiendo sus variables internas, sus métodos y su rol general dentro del programa.</w:t>
+        <w:t>A continuación, presentaremos</w:t>
+      </w:r>
+      <w:r>
+        <w:rPr>
+          <w:rFonts w:ascii="Times New Roman" w:hAnsi="Times New Roman" w:cs="Times New Roman"/>
+          <w:sz w:val="28"/>
+          <w:szCs w:val="28"/>
+        </w:rPr>
+        <w:t xml:space="preserve"> atención</w:t>
+      </w:r>
+      <w:r>
+        <w:rPr>
+          <w:rFonts w:ascii="Times New Roman" w:hAnsi="Times New Roman" w:cs="Times New Roman"/>
+          <w:sz w:val="28"/>
+          <w:szCs w:val="28"/>
+        </w:rPr>
+        <w:t xml:space="preserve"> a cada una de las clases de los paquetes más importantes, describiendo sus variables internas, sus métodos y su rol general dentro del programa.</w:t>
       </w:r>
     </w:p>
     <w:p>
@@ -1677,17 +1693,7 @@
           <w:sz w:val="28"/>
           <w:szCs w:val="28"/>
         </w:rPr>
-        <w:t>max</w:t>
-      </w:r>
-      <w:r>
-        <w:rPr>
-          <w:rFonts w:ascii="Times New Roman" w:hAnsi="Times New Roman" w:cs="Times New Roman"/>
-          <w:i/>
-          <w:iCs/>
-          <w:sz w:val="28"/>
-          <w:szCs w:val="28"/>
-        </w:rPr>
-        <w:t>Programadores</w:t>
+        <w:t>maxProgramadores</w:t>
       </w:r>
       <w:proofErr w:type="spellEnd"/>
       <w:r>
@@ -1704,23 +1710,7 @@
           <w:sz w:val="28"/>
           <w:szCs w:val="28"/>
         </w:rPr>
-        <w:t xml:space="preserve"> representa la cantidad mínima y máxima de </w:t>
-      </w:r>
-      <w:r>
-        <w:rPr>
-          <w:rFonts w:ascii="Times New Roman" w:hAnsi="Times New Roman" w:cs="Times New Roman"/>
-          <w:sz w:val="28"/>
-          <w:szCs w:val="28"/>
-        </w:rPr>
-        <w:t>programadores</w:t>
-      </w:r>
-      <w:r>
-        <w:rPr>
-          <w:rFonts w:ascii="Times New Roman" w:hAnsi="Times New Roman" w:cs="Times New Roman"/>
-          <w:sz w:val="28"/>
-          <w:szCs w:val="28"/>
-        </w:rPr>
-        <w:t xml:space="preserve"> que debe tener el equipo. Por defecto es inicializada en 1.</w:t>
+        <w:t xml:space="preserve"> representa la cantidad mínima y máxima de programadores que debe tener el equipo. Por defecto es inicializada en 1.</w:t>
       </w:r>
     </w:p>
     <w:p>
@@ -1756,17 +1746,7 @@
           <w:sz w:val="28"/>
           <w:szCs w:val="28"/>
         </w:rPr>
-        <w:t>min</w:t>
-      </w:r>
-      <w:r>
-        <w:rPr>
-          <w:rFonts w:ascii="Times New Roman" w:hAnsi="Times New Roman" w:cs="Times New Roman"/>
-          <w:i/>
-          <w:iCs/>
-          <w:sz w:val="28"/>
-          <w:szCs w:val="28"/>
-        </w:rPr>
-        <w:t>Testers</w:t>
+        <w:t>minTesters</w:t>
       </w:r>
       <w:proofErr w:type="spellEnd"/>
       <w:r>
@@ -1788,17 +1768,7 @@
           <w:sz w:val="28"/>
           <w:szCs w:val="28"/>
         </w:rPr>
-        <w:t>ma</w:t>
-      </w:r>
-      <w:r>
-        <w:rPr>
-          <w:rFonts w:ascii="Times New Roman" w:hAnsi="Times New Roman" w:cs="Times New Roman"/>
-          <w:i/>
-          <w:iCs/>
-          <w:sz w:val="28"/>
-          <w:szCs w:val="28"/>
-        </w:rPr>
-        <w:t>xTesters</w:t>
+        <w:t>maxTesters</w:t>
       </w:r>
       <w:proofErr w:type="spellEnd"/>
       <w:r>
@@ -1815,25 +1785,7 @@
           <w:sz w:val="28"/>
           <w:szCs w:val="28"/>
         </w:rPr>
-        <w:t xml:space="preserve"> representa la cantidad mínima y máxima de </w:t>
-      </w:r>
-      <w:r>
-        <w:rPr>
-          <w:rFonts w:ascii="Times New Roman" w:hAnsi="Times New Roman" w:cs="Times New Roman"/>
-          <w:sz w:val="28"/>
-          <w:szCs w:val="28"/>
-        </w:rPr>
-        <w:t>testers</w:t>
-      </w:r>
-      <w:bookmarkStart w:id="0" w:name="_GoBack"/>
-      <w:bookmarkEnd w:id="0"/>
-      <w:r>
-        <w:rPr>
-          <w:rFonts w:ascii="Times New Roman" w:hAnsi="Times New Roman" w:cs="Times New Roman"/>
-          <w:sz w:val="28"/>
-          <w:szCs w:val="28"/>
-        </w:rPr>
-        <w:t xml:space="preserve"> que debe tener el equipo. Por defecto es inicializada en 1.</w:t>
+        <w:t xml:space="preserve"> representa la cantidad mínima y máxima de testers que debe tener el equipo. Por defecto es inicializada en 1.</w:t>
       </w:r>
     </w:p>
     <w:p>
@@ -1866,11 +1818,276 @@
           <w:rFonts w:ascii="Times New Roman" w:hAnsi="Times New Roman" w:cs="Times New Roman"/>
           <w:b/>
           <w:bCs/>
-          <w:sz w:val="44"/>
-          <w:szCs w:val="44"/>
-          <w:u w:val="single"/>
-        </w:rPr>
-      </w:pPr>
+          <w:sz w:val="40"/>
+          <w:szCs w:val="40"/>
+        </w:rPr>
+      </w:pPr>
+      <w:r>
+        <w:rPr>
+          <w:rFonts w:ascii="Times New Roman" w:hAnsi="Times New Roman" w:cs="Times New Roman"/>
+          <w:b/>
+          <w:bCs/>
+          <w:sz w:val="40"/>
+          <w:szCs w:val="40"/>
+        </w:rPr>
+        <w:lastRenderedPageBreak/>
+        <w:t>Clase Instancia</w:t>
+      </w:r>
+    </w:p>
+    <w:p>
+      <w:pPr>
+        <w:jc w:val="both"/>
+        <w:rPr>
+          <w:rFonts w:ascii="Times New Roman" w:hAnsi="Times New Roman" w:cs="Times New Roman"/>
+          <w:sz w:val="28"/>
+          <w:szCs w:val="28"/>
+        </w:rPr>
+      </w:pPr>
+      <w:r>
+        <w:rPr>
+          <w:rFonts w:ascii="Times New Roman" w:hAnsi="Times New Roman" w:cs="Times New Roman"/>
+          <w:sz w:val="28"/>
+          <w:szCs w:val="28"/>
+        </w:rPr>
+        <w:t>Esta clase representa un estado actual del problema a resolver, contiene la lista de empleados, las relaciones entre ellos</w:t>
+      </w:r>
+      <w:r>
+        <w:rPr>
+          <w:rFonts w:ascii="Times New Roman" w:hAnsi="Times New Roman" w:cs="Times New Roman"/>
+          <w:sz w:val="28"/>
+          <w:szCs w:val="28"/>
+        </w:rPr>
+        <w:t xml:space="preserve"> y los requerimientos de los puestos especificados.</w:t>
+      </w:r>
+    </w:p>
+    <w:p>
+      <w:pPr>
+        <w:jc w:val="both"/>
+        <w:rPr>
+          <w:rFonts w:ascii="Times New Roman" w:hAnsi="Times New Roman" w:cs="Times New Roman"/>
+          <w:b/>
+          <w:bCs/>
+          <w:sz w:val="32"/>
+          <w:szCs w:val="32"/>
+        </w:rPr>
+      </w:pPr>
+      <w:r>
+        <w:rPr>
+          <w:rFonts w:ascii="Times New Roman" w:hAnsi="Times New Roman" w:cs="Times New Roman"/>
+          <w:b/>
+          <w:bCs/>
+          <w:sz w:val="32"/>
+          <w:szCs w:val="32"/>
+        </w:rPr>
+        <w:t>Variables de clase</w:t>
+      </w:r>
+    </w:p>
+    <w:p>
+      <w:pPr>
+        <w:pStyle w:val="Prrafodelista"/>
+        <w:numPr>
+          <w:ilvl w:val="0"/>
+          <w:numId w:val="20"/>
+        </w:numPr>
+        <w:jc w:val="both"/>
+        <w:rPr>
+          <w:rFonts w:ascii="Times New Roman" w:hAnsi="Times New Roman" w:cs="Times New Roman"/>
+          <w:sz w:val="28"/>
+          <w:szCs w:val="28"/>
+        </w:rPr>
+      </w:pPr>
+      <w:r>
+        <w:rPr>
+          <w:rFonts w:ascii="Times New Roman" w:hAnsi="Times New Roman" w:cs="Times New Roman"/>
+          <w:i/>
+          <w:iCs/>
+          <w:sz w:val="28"/>
+          <w:szCs w:val="28"/>
+        </w:rPr>
+        <w:t xml:space="preserve">Grafo </w:t>
+      </w:r>
+      <w:proofErr w:type="spellStart"/>
+      <w:r>
+        <w:rPr>
+          <w:rFonts w:ascii="Times New Roman" w:hAnsi="Times New Roman" w:cs="Times New Roman"/>
+          <w:i/>
+          <w:iCs/>
+          <w:sz w:val="28"/>
+          <w:szCs w:val="28"/>
+        </w:rPr>
+        <w:t>malasRelaciones</w:t>
+      </w:r>
+      <w:proofErr w:type="spellEnd"/>
+      <w:r>
+        <w:rPr>
+          <w:rFonts w:ascii="Times New Roman" w:hAnsi="Times New Roman" w:cs="Times New Roman"/>
+          <w:i/>
+          <w:iCs/>
+          <w:sz w:val="28"/>
+          <w:szCs w:val="28"/>
+        </w:rPr>
+        <w:t xml:space="preserve">: </w:t>
+      </w:r>
+      <w:r>
+        <w:rPr>
+          <w:rFonts w:ascii="Times New Roman" w:hAnsi="Times New Roman" w:cs="Times New Roman"/>
+          <w:sz w:val="28"/>
+          <w:szCs w:val="28"/>
+        </w:rPr>
+        <w:t>contiene las relaciones entre los empleados.</w:t>
+      </w:r>
+    </w:p>
+    <w:p>
+      <w:pPr>
+        <w:pStyle w:val="Prrafodelista"/>
+        <w:numPr>
+          <w:ilvl w:val="0"/>
+          <w:numId w:val="20"/>
+        </w:numPr>
+        <w:jc w:val="both"/>
+        <w:rPr>
+          <w:rFonts w:ascii="Times New Roman" w:hAnsi="Times New Roman" w:cs="Times New Roman"/>
+          <w:sz w:val="28"/>
+          <w:szCs w:val="28"/>
+        </w:rPr>
+      </w:pPr>
+      <w:r>
+        <w:rPr>
+          <w:rFonts w:ascii="Times New Roman" w:hAnsi="Times New Roman" w:cs="Times New Roman"/>
+          <w:i/>
+          <w:iCs/>
+          <w:sz w:val="28"/>
+          <w:szCs w:val="28"/>
+        </w:rPr>
+        <w:t>ArrayList&lt;Empleados&gt; empleados</w:t>
+      </w:r>
+      <w:r>
+        <w:rPr>
+          <w:rFonts w:ascii="Times New Roman" w:hAnsi="Times New Roman" w:cs="Times New Roman"/>
+          <w:sz w:val="28"/>
+          <w:szCs w:val="28"/>
+        </w:rPr>
+        <w:t>: contiene a todos los empleados generados por el usuario.</w:t>
+      </w:r>
+    </w:p>
+    <w:p>
+      <w:pPr>
+        <w:pStyle w:val="Prrafodelista"/>
+        <w:numPr>
+          <w:ilvl w:val="0"/>
+          <w:numId w:val="20"/>
+        </w:numPr>
+        <w:jc w:val="both"/>
+        <w:rPr>
+          <w:rFonts w:ascii="Times New Roman" w:hAnsi="Times New Roman" w:cs="Times New Roman"/>
+          <w:sz w:val="28"/>
+          <w:szCs w:val="28"/>
+        </w:rPr>
+      </w:pPr>
+      <w:r>
+        <w:rPr>
+          <w:rFonts w:ascii="Times New Roman" w:hAnsi="Times New Roman" w:cs="Times New Roman"/>
+          <w:i/>
+          <w:iCs/>
+          <w:sz w:val="28"/>
+          <w:szCs w:val="28"/>
+        </w:rPr>
+        <w:t xml:space="preserve">Requerimiento </w:t>
+      </w:r>
+      <w:proofErr w:type="spellStart"/>
+      <w:r>
+        <w:rPr>
+          <w:rFonts w:ascii="Times New Roman" w:hAnsi="Times New Roman" w:cs="Times New Roman"/>
+          <w:i/>
+          <w:iCs/>
+          <w:sz w:val="28"/>
+          <w:szCs w:val="28"/>
+        </w:rPr>
+        <w:t>requerimiento</w:t>
+      </w:r>
+      <w:proofErr w:type="spellEnd"/>
+      <w:r>
+        <w:rPr>
+          <w:rFonts w:ascii="Times New Roman" w:hAnsi="Times New Roman" w:cs="Times New Roman"/>
+          <w:sz w:val="28"/>
+          <w:szCs w:val="28"/>
+        </w:rPr>
+        <w:t>:</w:t>
+      </w:r>
+      <w:r>
+        <w:rPr>
+          <w:rFonts w:ascii="Times New Roman" w:hAnsi="Times New Roman" w:cs="Times New Roman"/>
+          <w:sz w:val="28"/>
+          <w:szCs w:val="28"/>
+        </w:rPr>
+        <w:t xml:space="preserve"> </w:t>
+      </w:r>
+      <w:r>
+        <w:rPr>
+          <w:rFonts w:ascii="Times New Roman" w:hAnsi="Times New Roman" w:cs="Times New Roman"/>
+          <w:sz w:val="28"/>
+          <w:szCs w:val="28"/>
+        </w:rPr>
+        <w:t>contiene las especificaciones por puesto que fija el usuario.</w:t>
+      </w:r>
+    </w:p>
+    <w:p>
+      <w:pPr>
+        <w:jc w:val="both"/>
+        <w:rPr>
+          <w:rFonts w:ascii="Times New Roman" w:hAnsi="Times New Roman" w:cs="Times New Roman"/>
+          <w:sz w:val="28"/>
+          <w:szCs w:val="28"/>
+        </w:rPr>
+      </w:pPr>
+      <w:r>
+        <w:rPr>
+          <w:rFonts w:ascii="Times New Roman" w:hAnsi="Times New Roman" w:cs="Times New Roman"/>
+          <w:sz w:val="28"/>
+          <w:szCs w:val="28"/>
+        </w:rPr>
+        <w:t xml:space="preserve">Luego la clase contiene un método </w:t>
+      </w:r>
+      <w:proofErr w:type="spellStart"/>
+      <w:proofErr w:type="gramStart"/>
+      <w:r>
+        <w:rPr>
+          <w:rFonts w:ascii="Times New Roman" w:hAnsi="Times New Roman" w:cs="Times New Roman"/>
+          <w:sz w:val="28"/>
+          <w:szCs w:val="28"/>
+        </w:rPr>
+        <w:t>sonIncompatibles</w:t>
+      </w:r>
+      <w:proofErr w:type="spellEnd"/>
+      <w:r>
+        <w:rPr>
+          <w:rFonts w:ascii="Times New Roman" w:hAnsi="Times New Roman" w:cs="Times New Roman"/>
+          <w:sz w:val="28"/>
+          <w:szCs w:val="28"/>
+        </w:rPr>
+        <w:t>(</w:t>
+      </w:r>
+      <w:proofErr w:type="gramEnd"/>
+      <w:r>
+        <w:rPr>
+          <w:rFonts w:ascii="Times New Roman" w:hAnsi="Times New Roman" w:cs="Times New Roman"/>
+          <w:sz w:val="28"/>
+          <w:szCs w:val="28"/>
+        </w:rPr>
+        <w:t>int i, int j) que es utilizado para verificar la relación entre dos empleados de manera auxiliar y los demás métodos retornan la lista de empleados y las cotas especificadas en requerimientos.</w:t>
+      </w:r>
+    </w:p>
+    <w:p>
+      <w:pPr>
+        <w:jc w:val="both"/>
+        <w:rPr>
+          <w:rFonts w:ascii="Times New Roman" w:hAnsi="Times New Roman" w:cs="Times New Roman"/>
+          <w:sz w:val="28"/>
+          <w:szCs w:val="28"/>
+        </w:rPr>
+      </w:pPr>
+      <w:bookmarkStart w:id="0" w:name="_GoBack"/>
+      <w:bookmarkEnd w:id="0"/>
     </w:p>
     <w:p>
       <w:pPr>
@@ -2418,6 +2635,7 @@
           <w:sz w:val="28"/>
           <w:szCs w:val="28"/>
         </w:rPr>
+        <w:lastRenderedPageBreak/>
         <w:t xml:space="preserve">set&lt;Integer&gt; </w:t>
       </w:r>
       <w:proofErr w:type="gramStart"/>
@@ -2498,6 +2716,32 @@
           <w:szCs w:val="40"/>
         </w:rPr>
         <w:t>Clase Modelo</w:t>
+      </w:r>
+    </w:p>
+    <w:p>
+      <w:pPr>
+        <w:jc w:val="both"/>
+        <w:rPr>
+          <w:rFonts w:ascii="Times New Roman" w:hAnsi="Times New Roman" w:cs="Times New Roman"/>
+          <w:sz w:val="28"/>
+          <w:szCs w:val="28"/>
+        </w:rPr>
+      </w:pPr>
+      <w:r>
+        <w:rPr>
+          <w:rFonts w:ascii="Times New Roman" w:hAnsi="Times New Roman" w:cs="Times New Roman"/>
+          <w:sz w:val="28"/>
+          <w:szCs w:val="28"/>
+        </w:rPr>
+        <w:t xml:space="preserve">Esta clase contiene la lógica interna principal del programa, organiza la carga de empleados, las relaciones entre los empleados y </w:t>
+      </w:r>
+      <w:r>
+        <w:rPr>
+          <w:rFonts w:ascii="Times New Roman" w:hAnsi="Times New Roman" w:cs="Times New Roman"/>
+          <w:sz w:val="28"/>
+          <w:szCs w:val="28"/>
+        </w:rPr>
+        <w:t>gestiona la solución del equipo de desarrollo final.</w:t>
       </w:r>
     </w:p>
     <w:p>
@@ -2675,7 +2919,6 @@
           <w:sz w:val="28"/>
           <w:szCs w:val="28"/>
         </w:rPr>
-        <w:lastRenderedPageBreak/>
         <w:t>Solver solver</w:t>
       </w:r>
       <w:r>
@@ -3185,6 +3428,7 @@
           <w:sz w:val="28"/>
           <w:szCs w:val="28"/>
         </w:rPr>
+        <w:lastRenderedPageBreak/>
         <w:t xml:space="preserve">void </w:t>
       </w:r>
       <w:proofErr w:type="gramStart"/>
@@ -3633,7 +3877,6 @@
           <w:sz w:val="28"/>
           <w:szCs w:val="28"/>
         </w:rPr>
-        <w:lastRenderedPageBreak/>
         <w:t xml:space="preserve">Int </w:t>
       </w:r>
       <w:proofErr w:type="spellStart"/>
@@ -4009,6 +4252,232 @@
     </w:lvl>
   </w:abstractNum>
   <w:abstractNum w:abstractNumId="1" w15:restartNumberingAfterBreak="0">
+    <w:nsid w:val="04310439"/>
+    <w:multiLevelType w:val="hybridMultilevel"/>
+    <w:tmpl w:val="64EE6D84"/>
+    <w:lvl w:ilvl="0" w:tplc="2C0A0001">
+      <w:start w:val="1"/>
+      <w:numFmt w:val="bullet"/>
+      <w:lvlText w:val=""/>
+      <w:lvlJc w:val="left"/>
+      <w:pPr>
+        <w:ind w:left="720" w:hanging="360"/>
+      </w:pPr>
+      <w:rPr>
+        <w:rFonts w:ascii="Symbol" w:hAnsi="Symbol" w:hint="default"/>
+      </w:rPr>
+    </w:lvl>
+    <w:lvl w:ilvl="1" w:tplc="2C0A0003" w:tentative="1">
+      <w:start w:val="1"/>
+      <w:numFmt w:val="bullet"/>
+      <w:lvlText w:val="o"/>
+      <w:lvlJc w:val="left"/>
+      <w:pPr>
+        <w:ind w:left="1440" w:hanging="360"/>
+      </w:pPr>
+      <w:rPr>
+        <w:rFonts w:ascii="Courier New" w:hAnsi="Courier New" w:cs="Courier New" w:hint="default"/>
+      </w:rPr>
+    </w:lvl>
+    <w:lvl w:ilvl="2" w:tplc="2C0A0005" w:tentative="1">
+      <w:start w:val="1"/>
+      <w:numFmt w:val="bullet"/>
+      <w:lvlText w:val=""/>
+      <w:lvlJc w:val="left"/>
+      <w:pPr>
+        <w:ind w:left="2160" w:hanging="360"/>
+      </w:pPr>
+      <w:rPr>
+        <w:rFonts w:ascii="Wingdings" w:hAnsi="Wingdings" w:hint="default"/>
+      </w:rPr>
+    </w:lvl>
+    <w:lvl w:ilvl="3" w:tplc="2C0A0001" w:tentative="1">
+      <w:start w:val="1"/>
+      <w:numFmt w:val="bullet"/>
+      <w:lvlText w:val=""/>
+      <w:lvlJc w:val="left"/>
+      <w:pPr>
+        <w:ind w:left="2880" w:hanging="360"/>
+      </w:pPr>
+      <w:rPr>
+        <w:rFonts w:ascii="Symbol" w:hAnsi="Symbol" w:hint="default"/>
+      </w:rPr>
+    </w:lvl>
+    <w:lvl w:ilvl="4" w:tplc="2C0A0003" w:tentative="1">
+      <w:start w:val="1"/>
+      <w:numFmt w:val="bullet"/>
+      <w:lvlText w:val="o"/>
+      <w:lvlJc w:val="left"/>
+      <w:pPr>
+        <w:ind w:left="3600" w:hanging="360"/>
+      </w:pPr>
+      <w:rPr>
+        <w:rFonts w:ascii="Courier New" w:hAnsi="Courier New" w:cs="Courier New" w:hint="default"/>
+      </w:rPr>
+    </w:lvl>
+    <w:lvl w:ilvl="5" w:tplc="2C0A0005" w:tentative="1">
+      <w:start w:val="1"/>
+      <w:numFmt w:val="bullet"/>
+      <w:lvlText w:val=""/>
+      <w:lvlJc w:val="left"/>
+      <w:pPr>
+        <w:ind w:left="4320" w:hanging="360"/>
+      </w:pPr>
+      <w:rPr>
+        <w:rFonts w:ascii="Wingdings" w:hAnsi="Wingdings" w:hint="default"/>
+      </w:rPr>
+    </w:lvl>
+    <w:lvl w:ilvl="6" w:tplc="2C0A0001" w:tentative="1">
+      <w:start w:val="1"/>
+      <w:numFmt w:val="bullet"/>
+      <w:lvlText w:val=""/>
+      <w:lvlJc w:val="left"/>
+      <w:pPr>
+        <w:ind w:left="5040" w:hanging="360"/>
+      </w:pPr>
+      <w:rPr>
+        <w:rFonts w:ascii="Symbol" w:hAnsi="Symbol" w:hint="default"/>
+      </w:rPr>
+    </w:lvl>
+    <w:lvl w:ilvl="7" w:tplc="2C0A0003" w:tentative="1">
+      <w:start w:val="1"/>
+      <w:numFmt w:val="bullet"/>
+      <w:lvlText w:val="o"/>
+      <w:lvlJc w:val="left"/>
+      <w:pPr>
+        <w:ind w:left="5760" w:hanging="360"/>
+      </w:pPr>
+      <w:rPr>
+        <w:rFonts w:ascii="Courier New" w:hAnsi="Courier New" w:cs="Courier New" w:hint="default"/>
+      </w:rPr>
+    </w:lvl>
+    <w:lvl w:ilvl="8" w:tplc="2C0A0005" w:tentative="1">
+      <w:start w:val="1"/>
+      <w:numFmt w:val="bullet"/>
+      <w:lvlText w:val=""/>
+      <w:lvlJc w:val="left"/>
+      <w:pPr>
+        <w:ind w:left="6480" w:hanging="360"/>
+      </w:pPr>
+      <w:rPr>
+        <w:rFonts w:ascii="Wingdings" w:hAnsi="Wingdings" w:hint="default"/>
+      </w:rPr>
+    </w:lvl>
+  </w:abstractNum>
+  <w:abstractNum w:abstractNumId="2" w15:restartNumberingAfterBreak="0">
+    <w:nsid w:val="058624C6"/>
+    <w:multiLevelType w:val="hybridMultilevel"/>
+    <w:tmpl w:val="F42A7830"/>
+    <w:lvl w:ilvl="0" w:tplc="2C0A0005">
+      <w:start w:val="1"/>
+      <w:numFmt w:val="bullet"/>
+      <w:lvlText w:val=""/>
+      <w:lvlJc w:val="left"/>
+      <w:pPr>
+        <w:ind w:left="720" w:hanging="360"/>
+      </w:pPr>
+      <w:rPr>
+        <w:rFonts w:ascii="Wingdings" w:hAnsi="Wingdings" w:hint="default"/>
+      </w:rPr>
+    </w:lvl>
+    <w:lvl w:ilvl="1" w:tplc="2C0A0003" w:tentative="1">
+      <w:start w:val="1"/>
+      <w:numFmt w:val="bullet"/>
+      <w:lvlText w:val="o"/>
+      <w:lvlJc w:val="left"/>
+      <w:pPr>
+        <w:ind w:left="1440" w:hanging="360"/>
+      </w:pPr>
+      <w:rPr>
+        <w:rFonts w:ascii="Courier New" w:hAnsi="Courier New" w:cs="Courier New" w:hint="default"/>
+      </w:rPr>
+    </w:lvl>
+    <w:lvl w:ilvl="2" w:tplc="2C0A0005" w:tentative="1">
+      <w:start w:val="1"/>
+      <w:numFmt w:val="bullet"/>
+      <w:lvlText w:val=""/>
+      <w:lvlJc w:val="left"/>
+      <w:pPr>
+        <w:ind w:left="2160" w:hanging="360"/>
+      </w:pPr>
+      <w:rPr>
+        <w:rFonts w:ascii="Wingdings" w:hAnsi="Wingdings" w:hint="default"/>
+      </w:rPr>
+    </w:lvl>
+    <w:lvl w:ilvl="3" w:tplc="2C0A0001" w:tentative="1">
+      <w:start w:val="1"/>
+      <w:numFmt w:val="bullet"/>
+      <w:lvlText w:val=""/>
+      <w:lvlJc w:val="left"/>
+      <w:pPr>
+        <w:ind w:left="2880" w:hanging="360"/>
+      </w:pPr>
+      <w:rPr>
+        <w:rFonts w:ascii="Symbol" w:hAnsi="Symbol" w:hint="default"/>
+      </w:rPr>
+    </w:lvl>
+    <w:lvl w:ilvl="4" w:tplc="2C0A0003" w:tentative="1">
+      <w:start w:val="1"/>
+      <w:numFmt w:val="bullet"/>
+      <w:lvlText w:val="o"/>
+      <w:lvlJc w:val="left"/>
+      <w:pPr>
+        <w:ind w:left="3600" w:hanging="360"/>
+      </w:pPr>
+      <w:rPr>
+        <w:rFonts w:ascii="Courier New" w:hAnsi="Courier New" w:cs="Courier New" w:hint="default"/>
+      </w:rPr>
+    </w:lvl>
+    <w:lvl w:ilvl="5" w:tplc="2C0A0005" w:tentative="1">
+      <w:start w:val="1"/>
+      <w:numFmt w:val="bullet"/>
+      <w:lvlText w:val=""/>
+      <w:lvlJc w:val="left"/>
+      <w:pPr>
+        <w:ind w:left="4320" w:hanging="360"/>
+      </w:pPr>
+      <w:rPr>
+        <w:rFonts w:ascii="Wingdings" w:hAnsi="Wingdings" w:hint="default"/>
+      </w:rPr>
+    </w:lvl>
+    <w:lvl w:ilvl="6" w:tplc="2C0A0001" w:tentative="1">
+      <w:start w:val="1"/>
+      <w:numFmt w:val="bullet"/>
+      <w:lvlText w:val=""/>
+      <w:lvlJc w:val="left"/>
+      <w:pPr>
+        <w:ind w:left="5040" w:hanging="360"/>
+      </w:pPr>
+      <w:rPr>
+        <w:rFonts w:ascii="Symbol" w:hAnsi="Symbol" w:hint="default"/>
+      </w:rPr>
+    </w:lvl>
+    <w:lvl w:ilvl="7" w:tplc="2C0A0003" w:tentative="1">
+      <w:start w:val="1"/>
+      <w:numFmt w:val="bullet"/>
+      <w:lvlText w:val="o"/>
+      <w:lvlJc w:val="left"/>
+      <w:pPr>
+        <w:ind w:left="5760" w:hanging="360"/>
+      </w:pPr>
+      <w:rPr>
+        <w:rFonts w:ascii="Courier New" w:hAnsi="Courier New" w:cs="Courier New" w:hint="default"/>
+      </w:rPr>
+    </w:lvl>
+    <w:lvl w:ilvl="8" w:tplc="2C0A0005" w:tentative="1">
+      <w:start w:val="1"/>
+      <w:numFmt w:val="bullet"/>
+      <w:lvlText w:val=""/>
+      <w:lvlJc w:val="left"/>
+      <w:pPr>
+        <w:ind w:left="6480" w:hanging="360"/>
+      </w:pPr>
+      <w:rPr>
+        <w:rFonts w:ascii="Wingdings" w:hAnsi="Wingdings" w:hint="default"/>
+      </w:rPr>
+    </w:lvl>
+  </w:abstractNum>
+  <w:abstractNum w:abstractNumId="3" w15:restartNumberingAfterBreak="0">
     <w:nsid w:val="077B31FD"/>
     <w:multiLevelType w:val="hybridMultilevel"/>
     <w:tmpl w:val="D2488AC6"/>
@@ -4121,7 +4590,7 @@
       </w:rPr>
     </w:lvl>
   </w:abstractNum>
-  <w:abstractNum w:abstractNumId="2" w15:restartNumberingAfterBreak="0">
+  <w:abstractNum w:abstractNumId="4" w15:restartNumberingAfterBreak="0">
     <w:nsid w:val="0CDC0100"/>
     <w:multiLevelType w:val="hybridMultilevel"/>
     <w:tmpl w:val="F8102DEA"/>
@@ -4234,7 +4703,7 @@
       </w:rPr>
     </w:lvl>
   </w:abstractNum>
-  <w:abstractNum w:abstractNumId="3" w15:restartNumberingAfterBreak="0">
+  <w:abstractNum w:abstractNumId="5" w15:restartNumberingAfterBreak="0">
     <w:nsid w:val="12310A12"/>
     <w:multiLevelType w:val="hybridMultilevel"/>
     <w:tmpl w:val="EADA2CB8"/>
@@ -4347,7 +4816,7 @@
       </w:rPr>
     </w:lvl>
   </w:abstractNum>
-  <w:abstractNum w:abstractNumId="4" w15:restartNumberingAfterBreak="0">
+  <w:abstractNum w:abstractNumId="6" w15:restartNumberingAfterBreak="0">
     <w:nsid w:val="12A20FF8"/>
     <w:multiLevelType w:val="hybridMultilevel"/>
     <w:tmpl w:val="A9F214CC"/>
@@ -4460,7 +4929,7 @@
       </w:rPr>
     </w:lvl>
   </w:abstractNum>
-  <w:abstractNum w:abstractNumId="5" w15:restartNumberingAfterBreak="0">
+  <w:abstractNum w:abstractNumId="7" w15:restartNumberingAfterBreak="0">
     <w:nsid w:val="13491B84"/>
     <w:multiLevelType w:val="hybridMultilevel"/>
     <w:tmpl w:val="7BF01158"/>
@@ -4573,7 +5042,7 @@
       </w:rPr>
     </w:lvl>
   </w:abstractNum>
-  <w:abstractNum w:abstractNumId="6" w15:restartNumberingAfterBreak="0">
+  <w:abstractNum w:abstractNumId="8" w15:restartNumberingAfterBreak="0">
     <w:nsid w:val="14676449"/>
     <w:multiLevelType w:val="hybridMultilevel"/>
     <w:tmpl w:val="1B46B77C"/>
@@ -4686,7 +5155,7 @@
       </w:rPr>
     </w:lvl>
   </w:abstractNum>
-  <w:abstractNum w:abstractNumId="7" w15:restartNumberingAfterBreak="0">
+  <w:abstractNum w:abstractNumId="9" w15:restartNumberingAfterBreak="0">
     <w:nsid w:val="16131B75"/>
     <w:multiLevelType w:val="hybridMultilevel"/>
     <w:tmpl w:val="105024FA"/>
@@ -4799,7 +5268,7 @@
       </w:rPr>
     </w:lvl>
   </w:abstractNum>
-  <w:abstractNum w:abstractNumId="8" w15:restartNumberingAfterBreak="0">
+  <w:abstractNum w:abstractNumId="10" w15:restartNumberingAfterBreak="0">
     <w:nsid w:val="1C2A2A71"/>
     <w:multiLevelType w:val="hybridMultilevel"/>
     <w:tmpl w:val="C72A47AA"/>
@@ -4912,7 +5381,7 @@
       </w:rPr>
     </w:lvl>
   </w:abstractNum>
-  <w:abstractNum w:abstractNumId="9" w15:restartNumberingAfterBreak="0">
+  <w:abstractNum w:abstractNumId="11" w15:restartNumberingAfterBreak="0">
     <w:nsid w:val="2D375964"/>
     <w:multiLevelType w:val="hybridMultilevel"/>
     <w:tmpl w:val="3FF4EFBE"/>
@@ -5025,7 +5494,7 @@
       </w:rPr>
     </w:lvl>
   </w:abstractNum>
-  <w:abstractNum w:abstractNumId="10" w15:restartNumberingAfterBreak="0">
+  <w:abstractNum w:abstractNumId="12" w15:restartNumberingAfterBreak="0">
     <w:nsid w:val="49A178AA"/>
     <w:multiLevelType w:val="hybridMultilevel"/>
     <w:tmpl w:val="B1AA4D6E"/>
@@ -5138,7 +5607,7 @@
       </w:rPr>
     </w:lvl>
   </w:abstractNum>
-  <w:abstractNum w:abstractNumId="11" w15:restartNumberingAfterBreak="0">
+  <w:abstractNum w:abstractNumId="13" w15:restartNumberingAfterBreak="0">
     <w:nsid w:val="54102D8D"/>
     <w:multiLevelType w:val="hybridMultilevel"/>
     <w:tmpl w:val="8B0CCC3C"/>
@@ -5251,7 +5720,7 @@
       </w:rPr>
     </w:lvl>
   </w:abstractNum>
-  <w:abstractNum w:abstractNumId="12" w15:restartNumberingAfterBreak="0">
+  <w:abstractNum w:abstractNumId="14" w15:restartNumberingAfterBreak="0">
     <w:nsid w:val="561059FA"/>
     <w:multiLevelType w:val="hybridMultilevel"/>
     <w:tmpl w:val="2578D316"/>
@@ -5364,7 +5833,7 @@
       </w:rPr>
     </w:lvl>
   </w:abstractNum>
-  <w:abstractNum w:abstractNumId="13" w15:restartNumberingAfterBreak="0">
+  <w:abstractNum w:abstractNumId="15" w15:restartNumberingAfterBreak="0">
     <w:nsid w:val="5970591B"/>
     <w:multiLevelType w:val="hybridMultilevel"/>
     <w:tmpl w:val="789ED11C"/>
@@ -5477,7 +5946,7 @@
       </w:rPr>
     </w:lvl>
   </w:abstractNum>
-  <w:abstractNum w:abstractNumId="14" w15:restartNumberingAfterBreak="0">
+  <w:abstractNum w:abstractNumId="16" w15:restartNumberingAfterBreak="0">
     <w:nsid w:val="5D88037A"/>
     <w:multiLevelType w:val="hybridMultilevel"/>
     <w:tmpl w:val="0A18978C"/>
@@ -5590,7 +6059,7 @@
       </w:rPr>
     </w:lvl>
   </w:abstractNum>
-  <w:abstractNum w:abstractNumId="15" w15:restartNumberingAfterBreak="0">
+  <w:abstractNum w:abstractNumId="17" w15:restartNumberingAfterBreak="0">
     <w:nsid w:val="72C83AC2"/>
     <w:multiLevelType w:val="hybridMultilevel"/>
     <w:tmpl w:val="BF3A8A84"/>
@@ -5703,7 +6172,7 @@
       </w:rPr>
     </w:lvl>
   </w:abstractNum>
-  <w:abstractNum w:abstractNumId="16" w15:restartNumberingAfterBreak="0">
+  <w:abstractNum w:abstractNumId="18" w15:restartNumberingAfterBreak="0">
     <w:nsid w:val="74011F4A"/>
     <w:multiLevelType w:val="hybridMultilevel"/>
     <w:tmpl w:val="2C7E3206"/>
@@ -5816,7 +6285,7 @@
       </w:rPr>
     </w:lvl>
   </w:abstractNum>
-  <w:abstractNum w:abstractNumId="17" w15:restartNumberingAfterBreak="0">
+  <w:abstractNum w:abstractNumId="19" w15:restartNumberingAfterBreak="0">
     <w:nsid w:val="7AE91920"/>
     <w:multiLevelType w:val="hybridMultilevel"/>
     <w:tmpl w:val="3C667C20"/>
@@ -5930,58 +6399,64 @@
     </w:lvl>
   </w:abstractNum>
   <w:num w:numId="1">
+    <w:abstractNumId w:val="10"/>
+  </w:num>
+  <w:num w:numId="2">
+    <w:abstractNumId w:val="12"/>
+  </w:num>
+  <w:num w:numId="3">
+    <w:abstractNumId w:val="3"/>
+  </w:num>
+  <w:num w:numId="4">
+    <w:abstractNumId w:val="7"/>
+  </w:num>
+  <w:num w:numId="5">
     <w:abstractNumId w:val="8"/>
   </w:num>
-  <w:num w:numId="2">
-    <w:abstractNumId w:val="10"/>
+  <w:num w:numId="6">
+    <w:abstractNumId w:val="15"/>
   </w:num>
-  <w:num w:numId="3">
-    <w:abstractNumId w:val="1"/>
-  </w:num>
-  <w:num w:numId="4">
+  <w:num w:numId="7">
     <w:abstractNumId w:val="5"/>
   </w:num>
-  <w:num w:numId="5">
-    <w:abstractNumId w:val="6"/>
-  </w:num>
-  <w:num w:numId="6">
-    <w:abstractNumId w:val="13"/>
-  </w:num>
-  <w:num w:numId="7">
-    <w:abstractNumId w:val="3"/>
-  </w:num>
   <w:num w:numId="8">
-    <w:abstractNumId w:val="16"/>
+    <w:abstractNumId w:val="18"/>
   </w:num>
   <w:num w:numId="9">
-    <w:abstractNumId w:val="15"/>
+    <w:abstractNumId w:val="17"/>
   </w:num>
   <w:num w:numId="10">
     <w:abstractNumId w:val="0"/>
   </w:num>
   <w:num w:numId="11">
+    <w:abstractNumId w:val="11"/>
+  </w:num>
+  <w:num w:numId="12">
+    <w:abstractNumId w:val="14"/>
+  </w:num>
+  <w:num w:numId="13">
+    <w:abstractNumId w:val="4"/>
+  </w:num>
+  <w:num w:numId="14">
+    <w:abstractNumId w:val="13"/>
+  </w:num>
+  <w:num w:numId="15">
     <w:abstractNumId w:val="9"/>
   </w:num>
-  <w:num w:numId="12">
-    <w:abstractNumId w:val="12"/>
-  </w:num>
-  <w:num w:numId="13">
-    <w:abstractNumId w:val="2"/>
-  </w:num>
-  <w:num w:numId="14">
-    <w:abstractNumId w:val="11"/>
-  </w:num>
-  <w:num w:numId="15">
-    <w:abstractNumId w:val="7"/>
-  </w:num>
   <w:num w:numId="16">
-    <w:abstractNumId w:val="14"/>
+    <w:abstractNumId w:val="16"/>
   </w:num>
   <w:num w:numId="17">
-    <w:abstractNumId w:val="17"/>
+    <w:abstractNumId w:val="19"/>
   </w:num>
   <w:num w:numId="18">
-    <w:abstractNumId w:val="4"/>
+    <w:abstractNumId w:val="6"/>
+  </w:num>
+  <w:num w:numId="19">
+    <w:abstractNumId w:val="1"/>
+  </w:num>
+  <w:num w:numId="20">
+    <w:abstractNumId w:val="2"/>
   </w:num>
 </w:numbering>
 </file>

</xml_diff>

<commit_message>
Agregado breve comentario sobre los Test
</commit_message>
<xml_diff>
--- a/TP3 Fuerza Bruta.docx
+++ b/TP3 Fuerza Bruta.docx
@@ -2082,6 +2082,96 @@
         <w:jc w:val="both"/>
         <w:rPr>
           <w:rFonts w:ascii="Times New Roman" w:hAnsi="Times New Roman" w:cs="Times New Roman"/>
+          <w:b/>
+          <w:bCs/>
+          <w:sz w:val="40"/>
+          <w:szCs w:val="40"/>
+        </w:rPr>
+      </w:pPr>
+      <w:r>
+        <w:rPr>
+          <w:rFonts w:ascii="Times New Roman" w:hAnsi="Times New Roman" w:cs="Times New Roman"/>
+          <w:b/>
+          <w:bCs/>
+          <w:sz w:val="40"/>
+          <w:szCs w:val="40"/>
+        </w:rPr>
+        <w:t xml:space="preserve">Clase Assert, </w:t>
+      </w:r>
+      <w:proofErr w:type="spellStart"/>
+      <w:r>
+        <w:rPr>
+          <w:rFonts w:ascii="Times New Roman" w:hAnsi="Times New Roman" w:cs="Times New Roman"/>
+          <w:b/>
+          <w:bCs/>
+          <w:sz w:val="40"/>
+          <w:szCs w:val="40"/>
+        </w:rPr>
+        <w:t>testModelo</w:t>
+      </w:r>
+      <w:proofErr w:type="spellEnd"/>
+      <w:r>
+        <w:rPr>
+          <w:rFonts w:ascii="Times New Roman" w:hAnsi="Times New Roman" w:cs="Times New Roman"/>
+          <w:b/>
+          <w:bCs/>
+          <w:sz w:val="40"/>
+          <w:szCs w:val="40"/>
+        </w:rPr>
+        <w:t xml:space="preserve"> y </w:t>
+      </w:r>
+      <w:proofErr w:type="spellStart"/>
+      <w:r>
+        <w:rPr>
+          <w:rFonts w:ascii="Times New Roman" w:hAnsi="Times New Roman" w:cs="Times New Roman"/>
+          <w:b/>
+          <w:bCs/>
+          <w:sz w:val="40"/>
+          <w:szCs w:val="40"/>
+        </w:rPr>
+        <w:t>testSolverEquipo</w:t>
+      </w:r>
+      <w:proofErr w:type="spellEnd"/>
+    </w:p>
+    <w:p>
+      <w:pPr>
+        <w:jc w:val="both"/>
+        <w:rPr>
+          <w:rFonts w:ascii="Times New Roman" w:hAnsi="Times New Roman" w:cs="Times New Roman"/>
+          <w:sz w:val="28"/>
+          <w:szCs w:val="28"/>
+        </w:rPr>
+      </w:pPr>
+      <w:r>
+        <w:rPr>
+          <w:rFonts w:ascii="Times New Roman" w:hAnsi="Times New Roman" w:cs="Times New Roman"/>
+          <w:sz w:val="28"/>
+          <w:szCs w:val="28"/>
+        </w:rPr>
+        <w:t>Estas clases contienen la suite de test que controlan los métodos de modelo y solver</w:t>
+      </w:r>
+      <w:r>
+        <w:rPr>
+          <w:rFonts w:ascii="Times New Roman" w:hAnsi="Times New Roman" w:cs="Times New Roman"/>
+          <w:sz w:val="28"/>
+          <w:szCs w:val="28"/>
+        </w:rPr>
+        <w:t xml:space="preserve"> que contienen 24 y 11 test respectivamente</w:t>
+      </w:r>
+      <w:r>
+        <w:rPr>
+          <w:rFonts w:ascii="Times New Roman" w:hAnsi="Times New Roman" w:cs="Times New Roman"/>
+          <w:sz w:val="28"/>
+          <w:szCs w:val="28"/>
+        </w:rPr>
+        <w:t>, luego la clase Assert es utilizada para probar si dos listas de empleados son iguales, es decir que representan el mismo equipo solución.</w:t>
+      </w:r>
+    </w:p>
+    <w:p>
+      <w:pPr>
+        <w:jc w:val="both"/>
+        <w:rPr>
+          <w:rFonts w:ascii="Times New Roman" w:hAnsi="Times New Roman" w:cs="Times New Roman"/>
           <w:sz w:val="28"/>
           <w:szCs w:val="28"/>
         </w:rPr>
@@ -2375,6 +2465,7 @@
           <w:sz w:val="28"/>
           <w:szCs w:val="28"/>
         </w:rPr>
+        <w:lastRenderedPageBreak/>
         <w:t xml:space="preserve">void </w:t>
       </w:r>
       <w:proofErr w:type="spellStart"/>
@@ -2635,7 +2726,6 @@
           <w:sz w:val="28"/>
           <w:szCs w:val="28"/>
         </w:rPr>
-        <w:lastRenderedPageBreak/>
         <w:t xml:space="preserve">set&lt;Integer&gt; </w:t>
       </w:r>
       <w:proofErr w:type="gramStart"/>
@@ -3206,6 +3296,7 @@
           <w:sz w:val="28"/>
           <w:szCs w:val="28"/>
         </w:rPr>
+        <w:lastRenderedPageBreak/>
         <w:t xml:space="preserve">void </w:t>
       </w:r>
       <w:proofErr w:type="spellStart"/>
@@ -3428,7 +3519,6 @@
           <w:sz w:val="28"/>
           <w:szCs w:val="28"/>
         </w:rPr>
-        <w:lastRenderedPageBreak/>
         <w:t xml:space="preserve">void </w:t>
       </w:r>
       <w:proofErr w:type="gramStart"/>

</xml_diff>

<commit_message>
Prototipo de explicación recursion()
</commit_message>
<xml_diff>
--- a/TP3 Fuerza Bruta.docx
+++ b/TP3 Fuerza Bruta.docx
@@ -2096,7 +2096,7 @@
           <w:sz w:val="40"/>
           <w:szCs w:val="40"/>
         </w:rPr>
-        <w:t xml:space="preserve">Clase Assert, </w:t>
+        <w:t xml:space="preserve">Clase </w:t>
       </w:r>
       <w:proofErr w:type="spellStart"/>
       <w:r>
@@ -2107,7 +2107,7 @@
           <w:sz w:val="40"/>
           <w:szCs w:val="40"/>
         </w:rPr>
-        <w:t>testModelo</w:t>
+        <w:t>Assert</w:t>
       </w:r>
       <w:proofErr w:type="spellEnd"/>
       <w:r>
@@ -2118,7 +2118,7 @@
           <w:sz w:val="40"/>
           <w:szCs w:val="40"/>
         </w:rPr>
-        <w:t xml:space="preserve"> y </w:t>
+        <w:t xml:space="preserve">, </w:t>
       </w:r>
       <w:proofErr w:type="spellStart"/>
       <w:r>
@@ -2129,6 +2129,28 @@
           <w:sz w:val="40"/>
           <w:szCs w:val="40"/>
         </w:rPr>
+        <w:t>testModelo</w:t>
+      </w:r>
+      <w:proofErr w:type="spellEnd"/>
+      <w:r>
+        <w:rPr>
+          <w:rFonts w:ascii="Times New Roman" w:hAnsi="Times New Roman" w:cs="Times New Roman"/>
+          <w:b/>
+          <w:bCs/>
+          <w:sz w:val="40"/>
+          <w:szCs w:val="40"/>
+        </w:rPr>
+        <w:t xml:space="preserve"> y </w:t>
+      </w:r>
+      <w:proofErr w:type="spellStart"/>
+      <w:r>
+        <w:rPr>
+          <w:rFonts w:ascii="Times New Roman" w:hAnsi="Times New Roman" w:cs="Times New Roman"/>
+          <w:b/>
+          <w:bCs/>
+          <w:sz w:val="40"/>
+          <w:szCs w:val="40"/>
+        </w:rPr>
         <w:t>testSolverEquipo</w:t>
       </w:r>
       <w:proofErr w:type="spellEnd"/>
@@ -2176,8 +2198,6 @@
           <w:szCs w:val="28"/>
         </w:rPr>
       </w:pPr>
-      <w:bookmarkStart w:id="0" w:name="_GoBack"/>
-      <w:bookmarkEnd w:id="0"/>
     </w:p>
     <w:p>
       <w:pPr>
@@ -3755,6 +3775,24 @@
     </w:p>
     <w:p>
       <w:pPr>
+        <w:jc w:val="both"/>
+        <w:rPr>
+          <w:rFonts w:ascii="Times New Roman" w:hAnsi="Times New Roman" w:cs="Times New Roman"/>
+          <w:sz w:val="28"/>
+          <w:szCs w:val="28"/>
+        </w:rPr>
+      </w:pPr>
+      <w:r>
+        <w:rPr>
+          <w:rFonts w:ascii="Times New Roman" w:hAnsi="Times New Roman" w:cs="Times New Roman"/>
+          <w:sz w:val="28"/>
+          <w:szCs w:val="28"/>
+        </w:rPr>
+        <w:t>Esta clase implementa un algoritmo de fuerza bruta basado en clique máxima, pero con adiciones propias de nuestro problema. Dado un grafo g encuentra la clique que contiene el grupo mas grande de empleados que cumplen los requisitos.</w:t>
+      </w:r>
+    </w:p>
+    <w:p>
+      <w:pPr>
         <w:rPr>
           <w:rFonts w:ascii="Times New Roman" w:hAnsi="Times New Roman" w:cs="Times New Roman"/>
           <w:b/>
@@ -4069,6 +4107,8 @@
     </w:p>
     <w:p>
       <w:pPr>
+        <w:pStyle w:val="Prrafodelista"/>
+        <w:jc w:val="both"/>
         <w:rPr>
           <w:rFonts w:ascii="Times New Roman" w:hAnsi="Times New Roman" w:cs="Times New Roman"/>
           <w:b/>
@@ -4077,7 +4117,9 @@
           <w:szCs w:val="32"/>
         </w:rPr>
       </w:pPr>
-      <w:r>
+    </w:p>
+    <w:p>
+      <w:pPr>
         <w:rPr>
           <w:rFonts w:ascii="Times New Roman" w:hAnsi="Times New Roman" w:cs="Times New Roman"/>
           <w:b/>
@@ -4085,6 +4127,16 @@
           <w:sz w:val="32"/>
           <w:szCs w:val="32"/>
         </w:rPr>
+      </w:pPr>
+      <w:r>
+        <w:rPr>
+          <w:rFonts w:ascii="Times New Roman" w:hAnsi="Times New Roman" w:cs="Times New Roman"/>
+          <w:b/>
+          <w:bCs/>
+          <w:sz w:val="32"/>
+          <w:szCs w:val="32"/>
+        </w:rPr>
+        <w:lastRenderedPageBreak/>
         <w:t>Métodos de clase</w:t>
       </w:r>
     </w:p>
@@ -4140,7 +4192,23 @@
           <w:sz w:val="28"/>
           <w:szCs w:val="28"/>
         </w:rPr>
-        <w:t>inicializa a los conjuntos, llama al método encargado de la recursión y devuelve el equipo óptimo</w:t>
+        <w:t>inicializa a los conjuntos, llama al método encargado de la recursión</w:t>
+      </w:r>
+      <w:r>
+        <w:rPr>
+          <w:rFonts w:ascii="Times New Roman" w:hAnsi="Times New Roman" w:cs="Times New Roman"/>
+          <w:sz w:val="28"/>
+          <w:szCs w:val="28"/>
+        </w:rPr>
+        <w:t xml:space="preserve"> con el elemento 0</w:t>
+      </w:r>
+      <w:r>
+        <w:rPr>
+          <w:rFonts w:ascii="Times New Roman" w:hAnsi="Times New Roman" w:cs="Times New Roman"/>
+          <w:sz w:val="28"/>
+          <w:szCs w:val="28"/>
+        </w:rPr>
+        <w:t xml:space="preserve"> y devuelve el equipo óptimo</w:t>
       </w:r>
       <w:r>
         <w:rPr>
@@ -4214,6 +4282,249 @@
           <w:szCs w:val="28"/>
         </w:rPr>
         <w:t xml:space="preserve">int inicial): </w:t>
+      </w:r>
+      <w:r>
+        <w:rPr>
+          <w:rFonts w:ascii="Times New Roman" w:hAnsi="Times New Roman" w:cs="Times New Roman"/>
+          <w:sz w:val="28"/>
+          <w:szCs w:val="28"/>
+        </w:rPr>
+        <w:t xml:space="preserve">implementa el algoritmo general recursivo de fuerza bruta, se lo llama inicialmente </w:t>
+      </w:r>
+      <w:r>
+        <w:rPr>
+          <w:rFonts w:ascii="Times New Roman" w:hAnsi="Times New Roman" w:cs="Times New Roman"/>
+          <w:sz w:val="28"/>
+          <w:szCs w:val="28"/>
+        </w:rPr>
+        <w:t xml:space="preserve">con algún índice desde el que comenzara a armar </w:t>
+      </w:r>
+      <w:r>
+        <w:rPr>
+          <w:rFonts w:ascii="Times New Roman" w:hAnsi="Times New Roman" w:cs="Times New Roman"/>
+          <w:sz w:val="28"/>
+          <w:szCs w:val="28"/>
+        </w:rPr>
+        <w:t xml:space="preserve">todos los </w:t>
+      </w:r>
+      <w:r>
+        <w:rPr>
+          <w:rFonts w:ascii="Times New Roman" w:hAnsi="Times New Roman" w:cs="Times New Roman"/>
+          <w:sz w:val="28"/>
+          <w:szCs w:val="28"/>
+        </w:rPr>
+        <w:t>equipos posibles</w:t>
+      </w:r>
+      <w:r>
+        <w:rPr>
+          <w:rFonts w:ascii="Times New Roman" w:hAnsi="Times New Roman" w:cs="Times New Roman"/>
+          <w:sz w:val="28"/>
+          <w:szCs w:val="28"/>
+        </w:rPr>
+        <w:t xml:space="preserve">. Cuando el </w:t>
+      </w:r>
+      <w:r>
+        <w:rPr>
+          <w:rFonts w:ascii="Times New Roman" w:hAnsi="Times New Roman" w:cs="Times New Roman"/>
+          <w:sz w:val="28"/>
+          <w:szCs w:val="28"/>
+        </w:rPr>
+        <w:t>inicial sea igual al tamaño del equipo de la instancia, es decir la cantidad de empleados sea igual al inicial</w:t>
+      </w:r>
+      <w:r>
+        <w:rPr>
+          <w:rFonts w:ascii="Times New Roman" w:hAnsi="Times New Roman" w:cs="Times New Roman"/>
+          <w:sz w:val="28"/>
+          <w:szCs w:val="28"/>
+        </w:rPr>
+        <w:t xml:space="preserve">, se comprueba que entre los empleados del equipo formado actualmente no existan incompatibilidades y </w:t>
+      </w:r>
+      <w:r>
+        <w:rPr>
+          <w:rFonts w:ascii="Times New Roman" w:hAnsi="Times New Roman" w:cs="Times New Roman"/>
+          <w:sz w:val="28"/>
+          <w:szCs w:val="28"/>
+        </w:rPr>
+        <w:t>que se cumplan con los requisitos preestablecidos de los distintos puestos.</w:t>
+      </w:r>
+    </w:p>
+    <w:p>
+      <w:pPr>
+        <w:ind w:left="708"/>
+        <w:jc w:val="both"/>
+        <w:rPr>
+          <w:rFonts w:ascii="Times New Roman" w:hAnsi="Times New Roman" w:cs="Times New Roman"/>
+          <w:b/>
+          <w:bCs/>
+          <w:sz w:val="28"/>
+          <w:szCs w:val="28"/>
+          <w:u w:val="single"/>
+        </w:rPr>
+      </w:pPr>
+      <w:r>
+        <w:rPr>
+          <w:rFonts w:ascii="Times New Roman" w:hAnsi="Times New Roman" w:cs="Times New Roman"/>
+          <w:b/>
+          <w:bCs/>
+          <w:sz w:val="28"/>
+          <w:szCs w:val="28"/>
+          <w:u w:val="single"/>
+        </w:rPr>
+        <w:t>(Creo que haría falta tal vez dibujar un esquema para verlo más fácil)</w:t>
+      </w:r>
+    </w:p>
+    <w:p>
+      <w:pPr>
+        <w:ind w:left="708"/>
+        <w:jc w:val="both"/>
+        <w:rPr>
+          <w:rFonts w:ascii="Times New Roman" w:hAnsi="Times New Roman" w:cs="Times New Roman"/>
+          <w:sz w:val="28"/>
+          <w:szCs w:val="28"/>
+        </w:rPr>
+      </w:pPr>
+      <w:r>
+        <w:rPr>
+          <w:rFonts w:ascii="Times New Roman" w:hAnsi="Times New Roman" w:cs="Times New Roman"/>
+          <w:sz w:val="28"/>
+          <w:szCs w:val="28"/>
+        </w:rPr>
+        <w:t>Luego se forma el equipo máximo que cumple los requisitos, de contener mas empleados que la solución optima</w:t>
+      </w:r>
+      <w:r>
+        <w:rPr>
+          <w:rFonts w:ascii="Times New Roman" w:hAnsi="Times New Roman" w:cs="Times New Roman"/>
+          <w:sz w:val="28"/>
+          <w:szCs w:val="28"/>
+        </w:rPr>
+        <w:t xml:space="preserve"> esta pasa a ser la mejor solución encontrada. De esta manera se lanzará la recursión con todos los iniciales posibles para lograr encontrar el equipo optimo que cumpla con los requisitos. La cantidad de veces que se ejecutara el caso base corresponde a 2</w:t>
+      </w:r>
+      <w:r>
+        <w:rPr>
+          <w:rFonts w:ascii="Times New Roman" w:hAnsi="Times New Roman" w:cs="Times New Roman"/>
+          <w:i/>
+          <w:iCs/>
+          <w:sz w:val="28"/>
+          <w:szCs w:val="28"/>
+          <w:vertAlign w:val="superscript"/>
+        </w:rPr>
+        <w:t>n</w:t>
+      </w:r>
+      <w:r>
+        <w:rPr>
+          <w:rFonts w:ascii="Times New Roman" w:hAnsi="Times New Roman" w:cs="Times New Roman"/>
+          <w:i/>
+          <w:iCs/>
+          <w:sz w:val="28"/>
+          <w:szCs w:val="28"/>
+        </w:rPr>
+        <w:t xml:space="preserve"> </w:t>
+      </w:r>
+      <w:r>
+        <w:rPr>
+          <w:rFonts w:ascii="Times New Roman" w:hAnsi="Times New Roman" w:cs="Times New Roman"/>
+          <w:sz w:val="28"/>
+          <w:szCs w:val="28"/>
+        </w:rPr>
+        <w:t>con</w:t>
+      </w:r>
+      <w:r>
+        <w:rPr>
+          <w:rFonts w:ascii="Times New Roman" w:hAnsi="Times New Roman" w:cs="Times New Roman"/>
+          <w:i/>
+          <w:iCs/>
+          <w:sz w:val="28"/>
+          <w:szCs w:val="28"/>
+        </w:rPr>
+        <w:t xml:space="preserve"> n</w:t>
+      </w:r>
+      <w:r>
+        <w:rPr>
+          <w:rFonts w:ascii="Times New Roman" w:hAnsi="Times New Roman" w:cs="Times New Roman"/>
+          <w:i/>
+          <w:iCs/>
+          <w:sz w:val="28"/>
+          <w:szCs w:val="28"/>
+        </w:rPr>
+        <w:t xml:space="preserve"> </w:t>
+      </w:r>
+      <w:r>
+        <w:rPr>
+          <w:rFonts w:ascii="Times New Roman" w:hAnsi="Times New Roman" w:cs="Times New Roman"/>
+          <w:sz w:val="28"/>
+          <w:szCs w:val="28"/>
+        </w:rPr>
+        <w:t xml:space="preserve">igual a la cantidad de empleados </w:t>
+      </w:r>
+      <w:r>
+        <w:rPr>
+          <w:rFonts w:ascii="Times New Roman" w:hAnsi="Times New Roman" w:cs="Times New Roman"/>
+          <w:sz w:val="28"/>
+          <w:szCs w:val="28"/>
+        </w:rPr>
+        <w:t>del conjunto inicial.</w:t>
+      </w:r>
+      <w:bookmarkStart w:id="0" w:name="_GoBack"/>
+      <w:bookmarkEnd w:id="0"/>
+    </w:p>
+    <w:p>
+      <w:pPr>
+        <w:ind w:left="708"/>
+        <w:jc w:val="both"/>
+        <w:rPr>
+          <w:rFonts w:ascii="Times New Roman" w:hAnsi="Times New Roman" w:cs="Times New Roman"/>
+          <w:b/>
+          <w:bCs/>
+          <w:sz w:val="28"/>
+          <w:szCs w:val="28"/>
+          <w:u w:val="single"/>
+        </w:rPr>
+      </w:pPr>
+      <w:r>
+        <w:rPr>
+          <w:rFonts w:ascii="Times New Roman" w:hAnsi="Times New Roman" w:cs="Times New Roman"/>
+          <w:b/>
+          <w:bCs/>
+          <w:sz w:val="28"/>
+          <w:szCs w:val="28"/>
+          <w:u w:val="single"/>
+        </w:rPr>
+        <w:t>(</w:t>
+      </w:r>
+      <w:proofErr w:type="gramStart"/>
+      <w:r>
+        <w:rPr>
+          <w:rFonts w:ascii="Times New Roman" w:hAnsi="Times New Roman" w:cs="Times New Roman"/>
+          <w:b/>
+          <w:bCs/>
+          <w:sz w:val="28"/>
+          <w:szCs w:val="28"/>
+          <w:u w:val="single"/>
+        </w:rPr>
+        <w:t>Un poco incompleto!</w:t>
+      </w:r>
+      <w:proofErr w:type="gramEnd"/>
+      <w:r>
+        <w:rPr>
+          <w:rFonts w:ascii="Times New Roman" w:hAnsi="Times New Roman" w:cs="Times New Roman"/>
+          <w:b/>
+          <w:bCs/>
+          <w:sz w:val="28"/>
+          <w:szCs w:val="28"/>
+          <w:u w:val="single"/>
+        </w:rPr>
+        <w:t xml:space="preserve"> ¿Deberíamos poner una foto mostrando la complejidad del caso base?</w:t>
+      </w:r>
+      <w:r>
+        <w:rPr>
+          <w:rFonts w:ascii="Times New Roman" w:hAnsi="Times New Roman" w:cs="Times New Roman"/>
+          <w:b/>
+          <w:bCs/>
+          <w:sz w:val="28"/>
+          <w:szCs w:val="28"/>
+          <w:u w:val="single"/>
+        </w:rPr>
+        <w:t>)</w:t>
       </w:r>
     </w:p>
     <w:sectPr>

</xml_diff>

<commit_message>
Agregada tablita con tiempos aproximados
</commit_message>
<xml_diff>
--- a/TP3 Fuerza Bruta.docx
+++ b/TP3 Fuerza Bruta.docx
@@ -1601,7 +1601,7 @@
                                     <pic:cNvPicPr/>
                                   </pic:nvPicPr>
                                   <pic:blipFill>
-                                    <a:blip r:embed="rId8">
+                                    <a:blip r:embed="rId9">
                                       <a:extLst>
                                         <a:ext uri="{28A0092B-C50C-407E-A947-70E740481C1C}">
                                           <a14:useLocalDpi xmlns:a14="http://schemas.microsoft.com/office/drawing/2010/main" val="0"/>
@@ -1850,7 +1850,7 @@
                     <pic:cNvPicPr/>
                   </pic:nvPicPr>
                   <pic:blipFill>
-                    <a:blip r:embed="rId9">
+                    <a:blip r:embed="rId10">
                       <a:extLst>
                         <a:ext uri="{28A0092B-C50C-407E-A947-70E740481C1C}">
                           <a14:useLocalDpi xmlns:a14="http://schemas.microsoft.com/office/drawing/2010/main" val="0"/>
@@ -2142,7 +2142,7 @@
                     <pic:cNvPicPr/>
                   </pic:nvPicPr>
                   <pic:blipFill>
-                    <a:blip r:embed="rId10">
+                    <a:blip r:embed="rId11">
                       <a:extLst>
                         <a:ext uri="{28A0092B-C50C-407E-A947-70E740481C1C}">
                           <a14:useLocalDpi xmlns:a14="http://schemas.microsoft.com/office/drawing/2010/main" val="0"/>
@@ -2383,7 +2383,7 @@
                     <pic:cNvPicPr/>
                   </pic:nvPicPr>
                   <pic:blipFill>
-                    <a:blip r:embed="rId11">
+                    <a:blip r:embed="rId12">
                       <a:extLst>
                         <a:ext uri="{28A0092B-C50C-407E-A947-70E740481C1C}">
                           <a14:useLocalDpi xmlns:a14="http://schemas.microsoft.com/office/drawing/2010/main" val="0"/>
@@ -2441,7 +2441,7 @@
                     <pic:cNvPicPr/>
                   </pic:nvPicPr>
                   <pic:blipFill>
-                    <a:blip r:embed="rId12">
+                    <a:blip r:embed="rId13">
                       <a:extLst>
                         <a:ext uri="{28A0092B-C50C-407E-A947-70E740481C1C}">
                           <a14:useLocalDpi xmlns:a14="http://schemas.microsoft.com/office/drawing/2010/main" val="0"/>
@@ -2788,7 +2788,7 @@
                                           <pic:cNvPicPr/>
                                         </pic:nvPicPr>
                                         <pic:blipFill>
-                                          <a:blip r:embed="rId13">
+                                          <a:blip r:embed="rId14">
                                             <a:extLst>
                                               <a:ext uri="{28A0092B-C50C-407E-A947-70E740481C1C}">
                                                 <a14:useLocalDpi xmlns:a14="http://schemas.microsoft.com/office/drawing/2010/main" val="0"/>
@@ -2858,7 +2858,7 @@
                                     <pic:cNvPicPr/>
                                   </pic:nvPicPr>
                                   <pic:blipFill>
-                                    <a:blip r:embed="rId13">
+                                    <a:blip r:embed="rId15">
                                       <a:extLst>
                                         <a:ext uri="{28A0092B-C50C-407E-A947-70E740481C1C}">
                                           <a14:useLocalDpi xmlns:a14="http://schemas.microsoft.com/office/drawing/2010/main" val="0"/>
@@ -3043,7 +3043,7 @@
                     <pic:cNvPicPr/>
                   </pic:nvPicPr>
                   <pic:blipFill>
-                    <a:blip r:embed="rId14">
+                    <a:blip r:embed="rId16">
                       <a:extLst>
                         <a:ext uri="{28A0092B-C50C-407E-A947-70E740481C1C}">
                           <a14:useLocalDpi xmlns:a14="http://schemas.microsoft.com/office/drawing/2010/main" val="0"/>
@@ -3202,7 +3202,7 @@
                                           <pic:cNvPicPr/>
                                         </pic:nvPicPr>
                                         <pic:blipFill>
-                                          <a:blip r:embed="rId15">
+                                          <a:blip r:embed="rId17">
                                             <a:extLst>
                                               <a:ext uri="{28A0092B-C50C-407E-A947-70E740481C1C}">
                                                 <a14:useLocalDpi xmlns:a14="http://schemas.microsoft.com/office/drawing/2010/main" val="0"/>
@@ -3272,7 +3272,7 @@
                                     <pic:cNvPicPr/>
                                   </pic:nvPicPr>
                                   <pic:blipFill>
-                                    <a:blip r:embed="rId15">
+                                    <a:blip r:embed="rId18">
                                       <a:extLst>
                                         <a:ext uri="{28A0092B-C50C-407E-A947-70E740481C1C}">
                                           <a14:useLocalDpi xmlns:a14="http://schemas.microsoft.com/office/drawing/2010/main" val="0"/>
@@ -3515,7 +3515,7 @@
                     <pic:cNvPicPr/>
                   </pic:nvPicPr>
                   <pic:blipFill>
-                    <a:blip r:embed="rId16">
+                    <a:blip r:embed="rId19">
                       <a:extLst>
                         <a:ext uri="{28A0092B-C50C-407E-A947-70E740481C1C}">
                           <a14:useLocalDpi xmlns:a14="http://schemas.microsoft.com/office/drawing/2010/main" val="0"/>
@@ -3819,7 +3819,7 @@
                     <pic:cNvPicPr/>
                   </pic:nvPicPr>
                   <pic:blipFill>
-                    <a:blip r:embed="rId17">
+                    <a:blip r:embed="rId20">
                       <a:extLst>
                         <a:ext uri="{28A0092B-C50C-407E-A947-70E740481C1C}">
                           <a14:useLocalDpi xmlns:a14="http://schemas.microsoft.com/office/drawing/2010/main" val="0"/>
@@ -3990,7 +3990,7 @@
                     <pic:cNvPicPr/>
                   </pic:nvPicPr>
                   <pic:blipFill>
-                    <a:blip r:embed="rId18">
+                    <a:blip r:embed="rId21">
                       <a:extLst>
                         <a:ext uri="{28A0092B-C50C-407E-A947-70E740481C1C}">
                           <a14:useLocalDpi xmlns:a14="http://schemas.microsoft.com/office/drawing/2010/main" val="0"/>
@@ -4446,17 +4446,7 @@
           <w:sz w:val="40"/>
           <w:szCs w:val="40"/>
         </w:rPr>
-        <w:t>Métodos</w:t>
-      </w:r>
-      <w:r>
-        <w:rPr>
-          <w:rFonts w:ascii="Times New Roman" w:hAnsi="Times New Roman" w:cs="Times New Roman"/>
-          <w:b/>
-          <w:bCs/>
-          <w:sz w:val="40"/>
-          <w:szCs w:val="40"/>
-        </w:rPr>
-        <w:t xml:space="preserve"> de clase</w:t>
+        <w:t>Métodos de clase</w:t>
       </w:r>
     </w:p>
     <w:p>
@@ -4608,15 +4598,7 @@
           <w:sz w:val="32"/>
           <w:szCs w:val="32"/>
         </w:rPr>
-        <w:t xml:space="preserve"> </w:t>
-      </w:r>
-      <w:r>
-        <w:rPr>
-          <w:rFonts w:ascii="Times New Roman" w:hAnsi="Times New Roman" w:cs="Times New Roman"/>
-          <w:sz w:val="32"/>
-          <w:szCs w:val="32"/>
-        </w:rPr>
-        <w:t xml:space="preserve">Solo posee métodos </w:t>
+        <w:t xml:space="preserve"> Solo posee métodos </w:t>
       </w:r>
       <w:proofErr w:type="spellStart"/>
       <w:r>
@@ -5097,31 +5079,7 @@
           <w:sz w:val="32"/>
           <w:szCs w:val="32"/>
         </w:rPr>
-        <w:t xml:space="preserve">Esta clase será utilizada para </w:t>
-      </w:r>
-      <w:r>
-        <w:rPr>
-          <w:rFonts w:ascii="Times New Roman" w:hAnsi="Times New Roman" w:cs="Times New Roman"/>
-          <w:sz w:val="32"/>
-          <w:szCs w:val="32"/>
-        </w:rPr>
-        <w:t>representar</w:t>
-      </w:r>
-      <w:r>
-        <w:rPr>
-          <w:rFonts w:ascii="Times New Roman" w:hAnsi="Times New Roman" w:cs="Times New Roman"/>
-          <w:sz w:val="32"/>
-          <w:szCs w:val="32"/>
-        </w:rPr>
-        <w:t xml:space="preserve"> las relaciones </w:t>
-      </w:r>
-      <w:r>
-        <w:rPr>
-          <w:rFonts w:ascii="Times New Roman" w:hAnsi="Times New Roman" w:cs="Times New Roman"/>
-          <w:sz w:val="32"/>
-          <w:szCs w:val="32"/>
-        </w:rPr>
-        <w:t>que existe</w:t>
+        <w:t>Esta clase será utilizada para representar las relaciones que existe</w:t>
       </w:r>
       <w:r>
         <w:rPr>
@@ -5395,71 +5353,7 @@
           <w:sz w:val="32"/>
           <w:szCs w:val="32"/>
         </w:rPr>
-        <w:t xml:space="preserve"> colocando en esa posición de la matriz true</w:t>
-      </w:r>
-      <w:r>
-        <w:rPr>
-          <w:rFonts w:ascii="Times New Roman" w:hAnsi="Times New Roman" w:cs="Times New Roman"/>
-          <w:sz w:val="32"/>
-          <w:szCs w:val="32"/>
-        </w:rPr>
-        <w:t xml:space="preserve"> </w:t>
-      </w:r>
-      <w:r>
-        <w:rPr>
-          <w:rFonts w:ascii="Times New Roman" w:hAnsi="Times New Roman" w:cs="Times New Roman"/>
-          <w:sz w:val="32"/>
-          <w:szCs w:val="32"/>
-        </w:rPr>
-        <w:t>(para nuestro problema</w:t>
-      </w:r>
-      <w:r>
-        <w:rPr>
-          <w:rFonts w:ascii="Times New Roman" w:hAnsi="Times New Roman" w:cs="Times New Roman"/>
-          <w:sz w:val="32"/>
-          <w:szCs w:val="32"/>
-        </w:rPr>
-        <w:t>,</w:t>
-      </w:r>
-      <w:r>
-        <w:rPr>
-          <w:rFonts w:ascii="Times New Roman" w:hAnsi="Times New Roman" w:cs="Times New Roman"/>
-          <w:sz w:val="32"/>
-          <w:szCs w:val="32"/>
-        </w:rPr>
-        <w:t xml:space="preserve"> true si</w:t>
-      </w:r>
-      <w:r>
-        <w:rPr>
-          <w:rFonts w:ascii="Times New Roman" w:hAnsi="Times New Roman" w:cs="Times New Roman"/>
-          <w:sz w:val="32"/>
-          <w:szCs w:val="32"/>
-        </w:rPr>
-        <w:t>gnificara que</w:t>
-      </w:r>
-      <w:r>
-        <w:rPr>
-          <w:rFonts w:ascii="Times New Roman" w:hAnsi="Times New Roman" w:cs="Times New Roman"/>
-          <w:sz w:val="32"/>
-          <w:szCs w:val="32"/>
-        </w:rPr>
-        <w:t xml:space="preserve"> tienen </w:t>
-      </w:r>
-      <w:r>
-        <w:rPr>
-          <w:rFonts w:ascii="Times New Roman" w:hAnsi="Times New Roman" w:cs="Times New Roman"/>
-          <w:sz w:val="32"/>
-          <w:szCs w:val="32"/>
-        </w:rPr>
-        <w:t>mala</w:t>
-      </w:r>
-      <w:r>
-        <w:rPr>
-          <w:rFonts w:ascii="Times New Roman" w:hAnsi="Times New Roman" w:cs="Times New Roman"/>
-          <w:sz w:val="32"/>
-          <w:szCs w:val="32"/>
-        </w:rPr>
-        <w:t xml:space="preserve"> relación laboral).</w:t>
+        <w:t xml:space="preserve"> colocando en esa posición de la matriz true (para nuestro problema, true significara que tienen mala relación laboral).</w:t>
       </w:r>
     </w:p>
     <w:p>
@@ -6154,17 +6048,7 @@
           <w:sz w:val="40"/>
           <w:szCs w:val="40"/>
         </w:rPr>
-        <w:t>Métodos d</w:t>
-      </w:r>
-      <w:r>
-        <w:rPr>
-          <w:rFonts w:ascii="Times New Roman" w:hAnsi="Times New Roman" w:cs="Times New Roman"/>
-          <w:b/>
-          <w:bCs/>
-          <w:sz w:val="40"/>
-          <w:szCs w:val="40"/>
-        </w:rPr>
-        <w:t>e clase</w:t>
+        <w:t>Métodos de clase</w:t>
       </w:r>
     </w:p>
     <w:p>
@@ -8579,8 +8463,6 @@
           <w:szCs w:val="32"/>
         </w:rPr>
       </w:pPr>
-      <w:bookmarkStart w:id="0" w:name="_GoBack"/>
-      <w:bookmarkEnd w:id="0"/>
       <w:r>
         <w:rPr>
           <w:rFonts w:ascii="Times New Roman" w:hAnsi="Times New Roman" w:cs="Times New Roman"/>
@@ -8710,6 +8592,993 @@
         <w:jc w:val="both"/>
         <w:rPr>
           <w:rFonts w:ascii="Times New Roman" w:hAnsi="Times New Roman" w:cs="Times New Roman"/>
+          <w:sz w:val="32"/>
+          <w:szCs w:val="32"/>
+        </w:rPr>
+      </w:pPr>
+      <w:r>
+        <w:rPr>
+          <w:rFonts w:ascii="Times New Roman" w:hAnsi="Times New Roman" w:cs="Times New Roman"/>
+          <w:sz w:val="32"/>
+          <w:szCs w:val="32"/>
+        </w:rPr>
+        <w:lastRenderedPageBreak/>
+        <w:t>Tiempo aproximado que tarda el algoritmo de recursión a partir de una cierta cantidad de empleados:</w:t>
+      </w:r>
+    </w:p>
+    <w:tbl>
+      <w:tblPr>
+        <w:tblStyle w:val="Tablaconcuadrcula"/>
+        <w:tblW w:w="0" w:type="auto"/>
+        <w:tblLook w:val="04A0" w:firstRow="1" w:lastRow="0" w:firstColumn="1" w:lastColumn="0" w:noHBand="0" w:noVBand="1"/>
+      </w:tblPr>
+      <w:tblGrid>
+        <w:gridCol w:w="4247"/>
+        <w:gridCol w:w="4247"/>
+      </w:tblGrid>
+      <w:tr>
+        <w:tc>
+          <w:tcPr>
+            <w:tcW w:w="4247" w:type="dxa"/>
+          </w:tcPr>
+          <w:p>
+            <w:pPr>
+              <w:jc w:val="center"/>
+              <w:rPr>
+                <w:rFonts w:ascii="Times New Roman" w:hAnsi="Times New Roman" w:cs="Times New Roman"/>
+                <w:sz w:val="32"/>
+                <w:szCs w:val="32"/>
+              </w:rPr>
+            </w:pPr>
+          </w:p>
+          <w:p>
+            <w:pPr>
+              <w:jc w:val="center"/>
+              <w:rPr>
+                <w:rFonts w:ascii="Times New Roman" w:hAnsi="Times New Roman" w:cs="Times New Roman"/>
+                <w:sz w:val="32"/>
+                <w:szCs w:val="32"/>
+              </w:rPr>
+            </w:pPr>
+            <w:r>
+              <w:rPr>
+                <w:rFonts w:ascii="Times New Roman" w:hAnsi="Times New Roman" w:cs="Times New Roman"/>
+                <w:sz w:val="32"/>
+                <w:szCs w:val="32"/>
+              </w:rPr>
+              <w:t>Cantidad de empleados</w:t>
+            </w:r>
+          </w:p>
+          <w:p>
+            <w:pPr>
+              <w:jc w:val="center"/>
+              <w:rPr>
+                <w:rFonts w:ascii="Times New Roman" w:hAnsi="Times New Roman" w:cs="Times New Roman"/>
+                <w:sz w:val="32"/>
+                <w:szCs w:val="32"/>
+              </w:rPr>
+            </w:pPr>
+          </w:p>
+        </w:tc>
+        <w:tc>
+          <w:tcPr>
+            <w:tcW w:w="4247" w:type="dxa"/>
+          </w:tcPr>
+          <w:p>
+            <w:pPr>
+              <w:jc w:val="center"/>
+              <w:rPr>
+                <w:rFonts w:ascii="Times New Roman" w:hAnsi="Times New Roman" w:cs="Times New Roman"/>
+                <w:sz w:val="32"/>
+                <w:szCs w:val="32"/>
+              </w:rPr>
+            </w:pPr>
+          </w:p>
+          <w:p>
+            <w:pPr>
+              <w:jc w:val="center"/>
+              <w:rPr>
+                <w:rFonts w:ascii="Times New Roman" w:hAnsi="Times New Roman" w:cs="Times New Roman"/>
+                <w:sz w:val="32"/>
+                <w:szCs w:val="32"/>
+              </w:rPr>
+            </w:pPr>
+            <w:r>
+              <w:rPr>
+                <w:rFonts w:ascii="Times New Roman" w:hAnsi="Times New Roman" w:cs="Times New Roman"/>
+                <w:sz w:val="32"/>
+                <w:szCs w:val="32"/>
+              </w:rPr>
+              <w:t>Tiempo</w:t>
+            </w:r>
+          </w:p>
+        </w:tc>
+      </w:tr>
+      <w:tr>
+        <w:tc>
+          <w:tcPr>
+            <w:tcW w:w="4247" w:type="dxa"/>
+          </w:tcPr>
+          <w:p>
+            <w:pPr>
+              <w:jc w:val="center"/>
+              <w:rPr>
+                <w:rFonts w:ascii="Times New Roman" w:hAnsi="Times New Roman" w:cs="Times New Roman"/>
+                <w:sz w:val="32"/>
+                <w:szCs w:val="32"/>
+              </w:rPr>
+            </w:pPr>
+          </w:p>
+          <w:p>
+            <w:pPr>
+              <w:jc w:val="center"/>
+              <w:rPr>
+                <w:rFonts w:ascii="Times New Roman" w:hAnsi="Times New Roman" w:cs="Times New Roman"/>
+                <w:sz w:val="32"/>
+                <w:szCs w:val="32"/>
+              </w:rPr>
+            </w:pPr>
+            <w:r>
+              <w:rPr>
+                <w:rFonts w:ascii="Times New Roman" w:hAnsi="Times New Roman" w:cs="Times New Roman"/>
+                <w:sz w:val="32"/>
+                <w:szCs w:val="32"/>
+              </w:rPr>
+              <w:t>de 4 a 14</w:t>
+            </w:r>
+          </w:p>
+        </w:tc>
+        <w:tc>
+          <w:tcPr>
+            <w:tcW w:w="4247" w:type="dxa"/>
+          </w:tcPr>
+          <w:p>
+            <w:pPr>
+              <w:jc w:val="center"/>
+              <w:rPr>
+                <w:rFonts w:ascii="Times New Roman" w:hAnsi="Times New Roman" w:cs="Times New Roman"/>
+                <w:sz w:val="32"/>
+                <w:szCs w:val="32"/>
+              </w:rPr>
+            </w:pPr>
+          </w:p>
+          <w:p>
+            <w:pPr>
+              <w:jc w:val="center"/>
+              <w:rPr>
+                <w:rFonts w:ascii="Times New Roman" w:hAnsi="Times New Roman" w:cs="Times New Roman"/>
+                <w:sz w:val="32"/>
+                <w:szCs w:val="32"/>
+              </w:rPr>
+            </w:pPr>
+            <w:r>
+              <w:rPr>
+                <w:rFonts w:ascii="Times New Roman" w:hAnsi="Times New Roman" w:cs="Times New Roman"/>
+                <w:sz w:val="32"/>
+                <w:szCs w:val="32"/>
+              </w:rPr>
+              <w:t xml:space="preserve">0.001 </w:t>
+            </w:r>
+            <w:proofErr w:type="spellStart"/>
+            <w:r>
+              <w:rPr>
+                <w:rFonts w:ascii="Times New Roman" w:hAnsi="Times New Roman" w:cs="Times New Roman"/>
+                <w:sz w:val="32"/>
+                <w:szCs w:val="32"/>
+              </w:rPr>
+              <w:t>seg</w:t>
+            </w:r>
+            <w:proofErr w:type="spellEnd"/>
+            <w:r>
+              <w:rPr>
+                <w:rFonts w:ascii="Times New Roman" w:hAnsi="Times New Roman" w:cs="Times New Roman"/>
+                <w:sz w:val="32"/>
+                <w:szCs w:val="32"/>
+              </w:rPr>
+              <w:t xml:space="preserve"> a 0.013 </w:t>
+            </w:r>
+            <w:proofErr w:type="spellStart"/>
+            <w:r>
+              <w:rPr>
+                <w:rFonts w:ascii="Times New Roman" w:hAnsi="Times New Roman" w:cs="Times New Roman"/>
+                <w:sz w:val="32"/>
+                <w:szCs w:val="32"/>
+              </w:rPr>
+              <w:t>seg</w:t>
+            </w:r>
+            <w:proofErr w:type="spellEnd"/>
+          </w:p>
+        </w:tc>
+      </w:tr>
+      <w:tr>
+        <w:tc>
+          <w:tcPr>
+            <w:tcW w:w="4247" w:type="dxa"/>
+          </w:tcPr>
+          <w:p>
+            <w:pPr>
+              <w:jc w:val="center"/>
+              <w:rPr>
+                <w:rFonts w:ascii="Times New Roman" w:hAnsi="Times New Roman" w:cs="Times New Roman"/>
+                <w:sz w:val="32"/>
+                <w:szCs w:val="32"/>
+              </w:rPr>
+            </w:pPr>
+          </w:p>
+          <w:p>
+            <w:pPr>
+              <w:jc w:val="center"/>
+              <w:rPr>
+                <w:rFonts w:ascii="Times New Roman" w:hAnsi="Times New Roman" w:cs="Times New Roman"/>
+                <w:sz w:val="32"/>
+                <w:szCs w:val="32"/>
+              </w:rPr>
+            </w:pPr>
+            <w:r>
+              <w:rPr>
+                <w:rFonts w:ascii="Times New Roman" w:hAnsi="Times New Roman" w:cs="Times New Roman"/>
+                <w:sz w:val="32"/>
+                <w:szCs w:val="32"/>
+              </w:rPr>
+              <w:t>15</w:t>
+            </w:r>
+          </w:p>
+        </w:tc>
+        <w:tc>
+          <w:tcPr>
+            <w:tcW w:w="4247" w:type="dxa"/>
+          </w:tcPr>
+          <w:p>
+            <w:pPr>
+              <w:jc w:val="center"/>
+              <w:rPr>
+                <w:rFonts w:ascii="Times New Roman" w:hAnsi="Times New Roman" w:cs="Times New Roman"/>
+                <w:sz w:val="32"/>
+                <w:szCs w:val="32"/>
+              </w:rPr>
+            </w:pPr>
+          </w:p>
+          <w:p>
+            <w:pPr>
+              <w:jc w:val="center"/>
+              <w:rPr>
+                <w:rFonts w:ascii="Times New Roman" w:hAnsi="Times New Roman" w:cs="Times New Roman"/>
+                <w:sz w:val="32"/>
+                <w:szCs w:val="32"/>
+              </w:rPr>
+            </w:pPr>
+            <w:r>
+              <w:rPr>
+                <w:rFonts w:ascii="Times New Roman" w:hAnsi="Times New Roman" w:cs="Times New Roman"/>
+                <w:sz w:val="32"/>
+                <w:szCs w:val="32"/>
+              </w:rPr>
+              <w:t xml:space="preserve">0.3 </w:t>
+            </w:r>
+            <w:proofErr w:type="spellStart"/>
+            <w:r>
+              <w:rPr>
+                <w:rFonts w:ascii="Times New Roman" w:hAnsi="Times New Roman" w:cs="Times New Roman"/>
+                <w:sz w:val="32"/>
+                <w:szCs w:val="32"/>
+              </w:rPr>
+              <w:t>seg</w:t>
+            </w:r>
+            <w:proofErr w:type="spellEnd"/>
+          </w:p>
+        </w:tc>
+      </w:tr>
+      <w:tr>
+        <w:tc>
+          <w:tcPr>
+            <w:tcW w:w="4247" w:type="dxa"/>
+          </w:tcPr>
+          <w:p>
+            <w:pPr>
+              <w:tabs>
+                <w:tab w:val="left" w:pos="1728"/>
+                <w:tab w:val="center" w:pos="2015"/>
+              </w:tabs>
+              <w:rPr>
+                <w:rFonts w:ascii="Times New Roman" w:hAnsi="Times New Roman" w:cs="Times New Roman"/>
+                <w:sz w:val="32"/>
+                <w:szCs w:val="32"/>
+              </w:rPr>
+            </w:pPr>
+            <w:r>
+              <w:rPr>
+                <w:rFonts w:ascii="Times New Roman" w:hAnsi="Times New Roman" w:cs="Times New Roman"/>
+                <w:sz w:val="32"/>
+                <w:szCs w:val="32"/>
+              </w:rPr>
+              <w:tab/>
+            </w:r>
+          </w:p>
+          <w:p>
+            <w:pPr>
+              <w:tabs>
+                <w:tab w:val="left" w:pos="1728"/>
+                <w:tab w:val="center" w:pos="2015"/>
+              </w:tabs>
+              <w:jc w:val="center"/>
+              <w:rPr>
+                <w:rFonts w:ascii="Times New Roman" w:hAnsi="Times New Roman" w:cs="Times New Roman"/>
+                <w:sz w:val="32"/>
+                <w:szCs w:val="32"/>
+              </w:rPr>
+            </w:pPr>
+            <w:r>
+              <w:rPr>
+                <w:rFonts w:ascii="Times New Roman" w:hAnsi="Times New Roman" w:cs="Times New Roman"/>
+                <w:sz w:val="32"/>
+                <w:szCs w:val="32"/>
+              </w:rPr>
+              <w:t>16</w:t>
+            </w:r>
+          </w:p>
+        </w:tc>
+        <w:tc>
+          <w:tcPr>
+            <w:tcW w:w="4247" w:type="dxa"/>
+          </w:tcPr>
+          <w:p>
+            <w:pPr>
+              <w:jc w:val="center"/>
+              <w:rPr>
+                <w:rFonts w:ascii="Times New Roman" w:hAnsi="Times New Roman" w:cs="Times New Roman"/>
+                <w:sz w:val="32"/>
+                <w:szCs w:val="32"/>
+              </w:rPr>
+            </w:pPr>
+          </w:p>
+          <w:p>
+            <w:pPr>
+              <w:jc w:val="center"/>
+              <w:rPr>
+                <w:rFonts w:ascii="Times New Roman" w:hAnsi="Times New Roman" w:cs="Times New Roman"/>
+                <w:sz w:val="32"/>
+                <w:szCs w:val="32"/>
+              </w:rPr>
+            </w:pPr>
+            <w:r>
+              <w:rPr>
+                <w:rFonts w:ascii="Times New Roman" w:hAnsi="Times New Roman" w:cs="Times New Roman"/>
+                <w:sz w:val="32"/>
+                <w:szCs w:val="32"/>
+              </w:rPr>
+              <w:t>0.6</w:t>
+            </w:r>
+          </w:p>
+        </w:tc>
+      </w:tr>
+      <w:tr>
+        <w:tc>
+          <w:tcPr>
+            <w:tcW w:w="4247" w:type="dxa"/>
+          </w:tcPr>
+          <w:p>
+            <w:pPr>
+              <w:jc w:val="center"/>
+              <w:rPr>
+                <w:rFonts w:ascii="Times New Roman" w:hAnsi="Times New Roman" w:cs="Times New Roman"/>
+                <w:sz w:val="32"/>
+                <w:szCs w:val="32"/>
+              </w:rPr>
+            </w:pPr>
+          </w:p>
+          <w:p>
+            <w:pPr>
+              <w:jc w:val="center"/>
+              <w:rPr>
+                <w:rFonts w:ascii="Times New Roman" w:hAnsi="Times New Roman" w:cs="Times New Roman"/>
+                <w:sz w:val="32"/>
+                <w:szCs w:val="32"/>
+              </w:rPr>
+            </w:pPr>
+            <w:r>
+              <w:rPr>
+                <w:rFonts w:ascii="Times New Roman" w:hAnsi="Times New Roman" w:cs="Times New Roman"/>
+                <w:sz w:val="32"/>
+                <w:szCs w:val="32"/>
+              </w:rPr>
+              <w:t>17</w:t>
+            </w:r>
+          </w:p>
+        </w:tc>
+        <w:tc>
+          <w:tcPr>
+            <w:tcW w:w="4247" w:type="dxa"/>
+          </w:tcPr>
+          <w:p>
+            <w:pPr>
+              <w:jc w:val="center"/>
+              <w:rPr>
+                <w:rFonts w:ascii="Times New Roman" w:hAnsi="Times New Roman" w:cs="Times New Roman"/>
+                <w:sz w:val="32"/>
+                <w:szCs w:val="32"/>
+              </w:rPr>
+            </w:pPr>
+          </w:p>
+          <w:p>
+            <w:pPr>
+              <w:jc w:val="center"/>
+              <w:rPr>
+                <w:rFonts w:ascii="Times New Roman" w:hAnsi="Times New Roman" w:cs="Times New Roman"/>
+                <w:sz w:val="32"/>
+                <w:szCs w:val="32"/>
+              </w:rPr>
+            </w:pPr>
+            <w:r>
+              <w:rPr>
+                <w:rFonts w:ascii="Times New Roman" w:hAnsi="Times New Roman" w:cs="Times New Roman"/>
+                <w:sz w:val="32"/>
+                <w:szCs w:val="32"/>
+              </w:rPr>
+              <w:t>1.3</w:t>
+            </w:r>
+          </w:p>
+        </w:tc>
+      </w:tr>
+      <w:tr>
+        <w:tc>
+          <w:tcPr>
+            <w:tcW w:w="4247" w:type="dxa"/>
+          </w:tcPr>
+          <w:p>
+            <w:pPr>
+              <w:jc w:val="center"/>
+              <w:rPr>
+                <w:rFonts w:ascii="Times New Roman" w:hAnsi="Times New Roman" w:cs="Times New Roman"/>
+                <w:sz w:val="32"/>
+                <w:szCs w:val="32"/>
+              </w:rPr>
+            </w:pPr>
+          </w:p>
+          <w:p>
+            <w:pPr>
+              <w:jc w:val="center"/>
+              <w:rPr>
+                <w:rFonts w:ascii="Times New Roman" w:hAnsi="Times New Roman" w:cs="Times New Roman"/>
+                <w:sz w:val="32"/>
+                <w:szCs w:val="32"/>
+              </w:rPr>
+            </w:pPr>
+            <w:r>
+              <w:rPr>
+                <w:rFonts w:ascii="Times New Roman" w:hAnsi="Times New Roman" w:cs="Times New Roman"/>
+                <w:sz w:val="32"/>
+                <w:szCs w:val="32"/>
+              </w:rPr>
+              <w:t>18</w:t>
+            </w:r>
+          </w:p>
+        </w:tc>
+        <w:tc>
+          <w:tcPr>
+            <w:tcW w:w="4247" w:type="dxa"/>
+          </w:tcPr>
+          <w:p>
+            <w:pPr>
+              <w:jc w:val="center"/>
+              <w:rPr>
+                <w:rFonts w:ascii="Times New Roman" w:hAnsi="Times New Roman" w:cs="Times New Roman"/>
+                <w:sz w:val="32"/>
+                <w:szCs w:val="32"/>
+              </w:rPr>
+            </w:pPr>
+          </w:p>
+          <w:p>
+            <w:pPr>
+              <w:jc w:val="center"/>
+              <w:rPr>
+                <w:rFonts w:ascii="Times New Roman" w:hAnsi="Times New Roman" w:cs="Times New Roman"/>
+                <w:sz w:val="32"/>
+                <w:szCs w:val="32"/>
+              </w:rPr>
+            </w:pPr>
+            <w:r>
+              <w:rPr>
+                <w:rFonts w:ascii="Times New Roman" w:hAnsi="Times New Roman" w:cs="Times New Roman"/>
+                <w:sz w:val="32"/>
+                <w:szCs w:val="32"/>
+              </w:rPr>
+              <w:t xml:space="preserve">3 </w:t>
+            </w:r>
+            <w:proofErr w:type="spellStart"/>
+            <w:r>
+              <w:rPr>
+                <w:rFonts w:ascii="Times New Roman" w:hAnsi="Times New Roman" w:cs="Times New Roman"/>
+                <w:sz w:val="32"/>
+                <w:szCs w:val="32"/>
+              </w:rPr>
+              <w:t>seg</w:t>
+            </w:r>
+            <w:proofErr w:type="spellEnd"/>
+          </w:p>
+        </w:tc>
+      </w:tr>
+      <w:tr>
+        <w:tc>
+          <w:tcPr>
+            <w:tcW w:w="4247" w:type="dxa"/>
+          </w:tcPr>
+          <w:p>
+            <w:pPr>
+              <w:jc w:val="center"/>
+              <w:rPr>
+                <w:rFonts w:ascii="Times New Roman" w:hAnsi="Times New Roman" w:cs="Times New Roman"/>
+                <w:sz w:val="32"/>
+                <w:szCs w:val="32"/>
+              </w:rPr>
+            </w:pPr>
+          </w:p>
+          <w:p>
+            <w:pPr>
+              <w:jc w:val="center"/>
+              <w:rPr>
+                <w:rFonts w:ascii="Times New Roman" w:hAnsi="Times New Roman" w:cs="Times New Roman"/>
+                <w:sz w:val="32"/>
+                <w:szCs w:val="32"/>
+              </w:rPr>
+            </w:pPr>
+            <w:r>
+              <w:rPr>
+                <w:rFonts w:ascii="Times New Roman" w:hAnsi="Times New Roman" w:cs="Times New Roman"/>
+                <w:sz w:val="32"/>
+                <w:szCs w:val="32"/>
+              </w:rPr>
+              <w:t>19</w:t>
+            </w:r>
+          </w:p>
+        </w:tc>
+        <w:tc>
+          <w:tcPr>
+            <w:tcW w:w="4247" w:type="dxa"/>
+          </w:tcPr>
+          <w:p>
+            <w:pPr>
+              <w:jc w:val="center"/>
+              <w:rPr>
+                <w:rFonts w:ascii="Times New Roman" w:hAnsi="Times New Roman" w:cs="Times New Roman"/>
+                <w:sz w:val="32"/>
+                <w:szCs w:val="32"/>
+              </w:rPr>
+            </w:pPr>
+          </w:p>
+          <w:p>
+            <w:pPr>
+              <w:jc w:val="center"/>
+              <w:rPr>
+                <w:rFonts w:ascii="Times New Roman" w:hAnsi="Times New Roman" w:cs="Times New Roman"/>
+                <w:sz w:val="32"/>
+                <w:szCs w:val="32"/>
+              </w:rPr>
+            </w:pPr>
+            <w:r>
+              <w:rPr>
+                <w:rFonts w:ascii="Times New Roman" w:hAnsi="Times New Roman" w:cs="Times New Roman"/>
+                <w:sz w:val="32"/>
+                <w:szCs w:val="32"/>
+              </w:rPr>
+              <w:t xml:space="preserve">6 </w:t>
+            </w:r>
+            <w:proofErr w:type="spellStart"/>
+            <w:r>
+              <w:rPr>
+                <w:rFonts w:ascii="Times New Roman" w:hAnsi="Times New Roman" w:cs="Times New Roman"/>
+                <w:sz w:val="32"/>
+                <w:szCs w:val="32"/>
+              </w:rPr>
+              <w:t>seg</w:t>
+            </w:r>
+            <w:proofErr w:type="spellEnd"/>
+          </w:p>
+        </w:tc>
+      </w:tr>
+      <w:tr>
+        <w:tc>
+          <w:tcPr>
+            <w:tcW w:w="4247" w:type="dxa"/>
+          </w:tcPr>
+          <w:p>
+            <w:pPr>
+              <w:jc w:val="center"/>
+              <w:rPr>
+                <w:rFonts w:ascii="Times New Roman" w:hAnsi="Times New Roman" w:cs="Times New Roman"/>
+                <w:sz w:val="32"/>
+                <w:szCs w:val="32"/>
+              </w:rPr>
+            </w:pPr>
+          </w:p>
+          <w:p>
+            <w:pPr>
+              <w:jc w:val="center"/>
+              <w:rPr>
+                <w:rFonts w:ascii="Times New Roman" w:hAnsi="Times New Roman" w:cs="Times New Roman"/>
+                <w:sz w:val="32"/>
+                <w:szCs w:val="32"/>
+              </w:rPr>
+            </w:pPr>
+            <w:r>
+              <w:rPr>
+                <w:rFonts w:ascii="Times New Roman" w:hAnsi="Times New Roman" w:cs="Times New Roman"/>
+                <w:sz w:val="32"/>
+                <w:szCs w:val="32"/>
+              </w:rPr>
+              <w:t>20</w:t>
+            </w:r>
+          </w:p>
+        </w:tc>
+        <w:tc>
+          <w:tcPr>
+            <w:tcW w:w="4247" w:type="dxa"/>
+          </w:tcPr>
+          <w:p>
+            <w:pPr>
+              <w:jc w:val="center"/>
+              <w:rPr>
+                <w:rFonts w:ascii="Times New Roman" w:hAnsi="Times New Roman" w:cs="Times New Roman"/>
+                <w:sz w:val="32"/>
+                <w:szCs w:val="32"/>
+              </w:rPr>
+            </w:pPr>
+          </w:p>
+          <w:p>
+            <w:pPr>
+              <w:jc w:val="center"/>
+              <w:rPr>
+                <w:rFonts w:ascii="Times New Roman" w:hAnsi="Times New Roman" w:cs="Times New Roman"/>
+                <w:sz w:val="32"/>
+                <w:szCs w:val="32"/>
+              </w:rPr>
+            </w:pPr>
+            <w:r>
+              <w:rPr>
+                <w:rFonts w:ascii="Times New Roman" w:hAnsi="Times New Roman" w:cs="Times New Roman"/>
+                <w:sz w:val="32"/>
+                <w:szCs w:val="32"/>
+              </w:rPr>
+              <w:t xml:space="preserve">13 </w:t>
+            </w:r>
+            <w:proofErr w:type="spellStart"/>
+            <w:r>
+              <w:rPr>
+                <w:rFonts w:ascii="Times New Roman" w:hAnsi="Times New Roman" w:cs="Times New Roman"/>
+                <w:sz w:val="32"/>
+                <w:szCs w:val="32"/>
+              </w:rPr>
+              <w:t>seg</w:t>
+            </w:r>
+            <w:proofErr w:type="spellEnd"/>
+          </w:p>
+        </w:tc>
+      </w:tr>
+      <w:tr>
+        <w:tc>
+          <w:tcPr>
+            <w:tcW w:w="4247" w:type="dxa"/>
+          </w:tcPr>
+          <w:p>
+            <w:pPr>
+              <w:jc w:val="center"/>
+              <w:rPr>
+                <w:rFonts w:ascii="Times New Roman" w:hAnsi="Times New Roman" w:cs="Times New Roman"/>
+                <w:sz w:val="32"/>
+                <w:szCs w:val="32"/>
+              </w:rPr>
+            </w:pPr>
+          </w:p>
+          <w:p>
+            <w:pPr>
+              <w:jc w:val="center"/>
+              <w:rPr>
+                <w:rFonts w:ascii="Times New Roman" w:hAnsi="Times New Roman" w:cs="Times New Roman"/>
+                <w:sz w:val="32"/>
+                <w:szCs w:val="32"/>
+              </w:rPr>
+            </w:pPr>
+            <w:r>
+              <w:rPr>
+                <w:rFonts w:ascii="Times New Roman" w:hAnsi="Times New Roman" w:cs="Times New Roman"/>
+                <w:sz w:val="32"/>
+                <w:szCs w:val="32"/>
+              </w:rPr>
+              <w:t>21</w:t>
+            </w:r>
+          </w:p>
+        </w:tc>
+        <w:tc>
+          <w:tcPr>
+            <w:tcW w:w="4247" w:type="dxa"/>
+          </w:tcPr>
+          <w:p>
+            <w:pPr>
+              <w:jc w:val="center"/>
+              <w:rPr>
+                <w:rFonts w:ascii="Times New Roman" w:hAnsi="Times New Roman" w:cs="Times New Roman"/>
+                <w:sz w:val="32"/>
+                <w:szCs w:val="32"/>
+              </w:rPr>
+            </w:pPr>
+          </w:p>
+          <w:p>
+            <w:pPr>
+              <w:jc w:val="center"/>
+              <w:rPr>
+                <w:rFonts w:ascii="Times New Roman" w:hAnsi="Times New Roman" w:cs="Times New Roman"/>
+                <w:sz w:val="32"/>
+                <w:szCs w:val="32"/>
+              </w:rPr>
+            </w:pPr>
+            <w:r>
+              <w:rPr>
+                <w:rFonts w:ascii="Times New Roman" w:hAnsi="Times New Roman" w:cs="Times New Roman"/>
+                <w:sz w:val="32"/>
+                <w:szCs w:val="32"/>
+              </w:rPr>
+              <w:t xml:space="preserve">28 </w:t>
+            </w:r>
+            <w:proofErr w:type="spellStart"/>
+            <w:r>
+              <w:rPr>
+                <w:rFonts w:ascii="Times New Roman" w:hAnsi="Times New Roman" w:cs="Times New Roman"/>
+                <w:sz w:val="32"/>
+                <w:szCs w:val="32"/>
+              </w:rPr>
+              <w:t>seg</w:t>
+            </w:r>
+            <w:proofErr w:type="spellEnd"/>
+          </w:p>
+        </w:tc>
+      </w:tr>
+      <w:tr>
+        <w:tc>
+          <w:tcPr>
+            <w:tcW w:w="4247" w:type="dxa"/>
+          </w:tcPr>
+          <w:p>
+            <w:pPr>
+              <w:jc w:val="center"/>
+              <w:rPr>
+                <w:rFonts w:ascii="Times New Roman" w:hAnsi="Times New Roman" w:cs="Times New Roman"/>
+                <w:sz w:val="32"/>
+                <w:szCs w:val="32"/>
+              </w:rPr>
+            </w:pPr>
+          </w:p>
+          <w:p>
+            <w:pPr>
+              <w:jc w:val="center"/>
+              <w:rPr>
+                <w:rFonts w:ascii="Times New Roman" w:hAnsi="Times New Roman" w:cs="Times New Roman"/>
+                <w:sz w:val="32"/>
+                <w:szCs w:val="32"/>
+              </w:rPr>
+            </w:pPr>
+            <w:r>
+              <w:rPr>
+                <w:rFonts w:ascii="Times New Roman" w:hAnsi="Times New Roman" w:cs="Times New Roman"/>
+                <w:sz w:val="32"/>
+                <w:szCs w:val="32"/>
+              </w:rPr>
+              <w:t>22</w:t>
+            </w:r>
+          </w:p>
+        </w:tc>
+        <w:tc>
+          <w:tcPr>
+            <w:tcW w:w="4247" w:type="dxa"/>
+          </w:tcPr>
+          <w:p>
+            <w:pPr>
+              <w:jc w:val="center"/>
+              <w:rPr>
+                <w:rFonts w:ascii="Times New Roman" w:hAnsi="Times New Roman" w:cs="Times New Roman"/>
+                <w:sz w:val="32"/>
+                <w:szCs w:val="32"/>
+              </w:rPr>
+            </w:pPr>
+          </w:p>
+          <w:p>
+            <w:pPr>
+              <w:jc w:val="center"/>
+              <w:rPr>
+                <w:rFonts w:ascii="Times New Roman" w:hAnsi="Times New Roman" w:cs="Times New Roman"/>
+                <w:sz w:val="32"/>
+                <w:szCs w:val="32"/>
+              </w:rPr>
+            </w:pPr>
+            <w:r>
+              <w:rPr>
+                <w:rFonts w:ascii="Times New Roman" w:hAnsi="Times New Roman" w:cs="Times New Roman"/>
+                <w:sz w:val="32"/>
+                <w:szCs w:val="32"/>
+              </w:rPr>
+              <w:t>58seg</w:t>
+            </w:r>
+          </w:p>
+        </w:tc>
+      </w:tr>
+      <w:tr>
+        <w:tc>
+          <w:tcPr>
+            <w:tcW w:w="4247" w:type="dxa"/>
+          </w:tcPr>
+          <w:p>
+            <w:pPr>
+              <w:jc w:val="center"/>
+              <w:rPr>
+                <w:rFonts w:ascii="Times New Roman" w:hAnsi="Times New Roman" w:cs="Times New Roman"/>
+                <w:sz w:val="32"/>
+                <w:szCs w:val="32"/>
+              </w:rPr>
+            </w:pPr>
+          </w:p>
+          <w:p>
+            <w:pPr>
+              <w:jc w:val="center"/>
+              <w:rPr>
+                <w:rFonts w:ascii="Times New Roman" w:hAnsi="Times New Roman" w:cs="Times New Roman"/>
+                <w:sz w:val="32"/>
+                <w:szCs w:val="32"/>
+              </w:rPr>
+            </w:pPr>
+            <w:r>
+              <w:rPr>
+                <w:rFonts w:ascii="Times New Roman" w:hAnsi="Times New Roman" w:cs="Times New Roman"/>
+                <w:sz w:val="32"/>
+                <w:szCs w:val="32"/>
+              </w:rPr>
+              <w:t>23</w:t>
+            </w:r>
+          </w:p>
+        </w:tc>
+        <w:tc>
+          <w:tcPr>
+            <w:tcW w:w="4247" w:type="dxa"/>
+          </w:tcPr>
+          <w:p>
+            <w:pPr>
+              <w:jc w:val="center"/>
+              <w:rPr>
+                <w:rFonts w:ascii="Times New Roman" w:hAnsi="Times New Roman" w:cs="Times New Roman"/>
+                <w:sz w:val="32"/>
+                <w:szCs w:val="32"/>
+              </w:rPr>
+            </w:pPr>
+          </w:p>
+          <w:p>
+            <w:pPr>
+              <w:jc w:val="center"/>
+              <w:rPr>
+                <w:rFonts w:ascii="Times New Roman" w:hAnsi="Times New Roman" w:cs="Times New Roman"/>
+                <w:sz w:val="32"/>
+                <w:szCs w:val="32"/>
+              </w:rPr>
+            </w:pPr>
+            <w:r>
+              <w:rPr>
+                <w:rFonts w:ascii="Times New Roman" w:hAnsi="Times New Roman" w:cs="Times New Roman"/>
+                <w:sz w:val="32"/>
+                <w:szCs w:val="32"/>
+              </w:rPr>
+              <w:t xml:space="preserve">122 </w:t>
+            </w:r>
+            <w:proofErr w:type="spellStart"/>
+            <w:r>
+              <w:rPr>
+                <w:rFonts w:ascii="Times New Roman" w:hAnsi="Times New Roman" w:cs="Times New Roman"/>
+                <w:sz w:val="32"/>
+                <w:szCs w:val="32"/>
+              </w:rPr>
+              <w:t>seg</w:t>
+            </w:r>
+            <w:proofErr w:type="spellEnd"/>
+          </w:p>
+        </w:tc>
+      </w:tr>
+      <w:tr>
+        <w:tc>
+          <w:tcPr>
+            <w:tcW w:w="4247" w:type="dxa"/>
+          </w:tcPr>
+          <w:p>
+            <w:pPr>
+              <w:jc w:val="center"/>
+              <w:rPr>
+                <w:rFonts w:ascii="Times New Roman" w:hAnsi="Times New Roman" w:cs="Times New Roman"/>
+                <w:sz w:val="32"/>
+                <w:szCs w:val="32"/>
+              </w:rPr>
+            </w:pPr>
+          </w:p>
+          <w:p>
+            <w:pPr>
+              <w:jc w:val="center"/>
+              <w:rPr>
+                <w:rFonts w:ascii="Times New Roman" w:hAnsi="Times New Roman" w:cs="Times New Roman"/>
+                <w:sz w:val="32"/>
+                <w:szCs w:val="32"/>
+              </w:rPr>
+            </w:pPr>
+            <w:r>
+              <w:rPr>
+                <w:rFonts w:ascii="Times New Roman" w:hAnsi="Times New Roman" w:cs="Times New Roman"/>
+                <w:sz w:val="32"/>
+                <w:szCs w:val="32"/>
+              </w:rPr>
+              <w:t>24</w:t>
+            </w:r>
+          </w:p>
+        </w:tc>
+        <w:tc>
+          <w:tcPr>
+            <w:tcW w:w="4247" w:type="dxa"/>
+          </w:tcPr>
+          <w:p>
+            <w:pPr>
+              <w:jc w:val="center"/>
+              <w:rPr>
+                <w:rFonts w:ascii="Times New Roman" w:hAnsi="Times New Roman" w:cs="Times New Roman"/>
+                <w:sz w:val="32"/>
+                <w:szCs w:val="32"/>
+              </w:rPr>
+            </w:pPr>
+          </w:p>
+          <w:p>
+            <w:pPr>
+              <w:jc w:val="center"/>
+              <w:rPr>
+                <w:rFonts w:ascii="Times New Roman" w:hAnsi="Times New Roman" w:cs="Times New Roman"/>
+                <w:sz w:val="32"/>
+                <w:szCs w:val="32"/>
+              </w:rPr>
+            </w:pPr>
+            <w:r>
+              <w:rPr>
+                <w:rFonts w:ascii="Times New Roman" w:hAnsi="Times New Roman" w:cs="Times New Roman"/>
+                <w:sz w:val="32"/>
+                <w:szCs w:val="32"/>
+              </w:rPr>
+              <w:t>2</w:t>
+            </w:r>
+            <w:r>
+              <w:rPr>
+                <w:rFonts w:ascii="Times New Roman" w:hAnsi="Times New Roman" w:cs="Times New Roman"/>
+                <w:sz w:val="32"/>
+                <w:szCs w:val="32"/>
+              </w:rPr>
+              <w:t xml:space="preserve">46 </w:t>
+            </w:r>
+            <w:proofErr w:type="spellStart"/>
+            <w:r>
+              <w:rPr>
+                <w:rFonts w:ascii="Times New Roman" w:hAnsi="Times New Roman" w:cs="Times New Roman"/>
+                <w:sz w:val="32"/>
+                <w:szCs w:val="32"/>
+              </w:rPr>
+              <w:t>seg</w:t>
+            </w:r>
+            <w:proofErr w:type="spellEnd"/>
+          </w:p>
+        </w:tc>
+      </w:tr>
+    </w:tbl>
+    <w:p>
+      <w:pPr>
+        <w:jc w:val="both"/>
+        <w:rPr>
+          <w:rFonts w:ascii="Times New Roman" w:hAnsi="Times New Roman" w:cs="Times New Roman"/>
+          <w:sz w:val="32"/>
+          <w:szCs w:val="32"/>
+        </w:rPr>
+      </w:pPr>
+    </w:p>
+    <w:p>
+      <w:pPr>
+        <w:jc w:val="both"/>
+        <w:rPr>
+          <w:rFonts w:ascii="Times New Roman" w:hAnsi="Times New Roman" w:cs="Times New Roman"/>
           <w:b/>
           <w:bCs/>
           <w:sz w:val="40"/>
@@ -8724,7 +9593,6 @@
           <w:sz w:val="40"/>
           <w:szCs w:val="40"/>
         </w:rPr>
-        <w:lastRenderedPageBreak/>
         <w:t xml:space="preserve">Clase </w:t>
       </w:r>
       <w:proofErr w:type="spellStart"/>
@@ -8975,90 +9843,8 @@
     <w:p>
       <w:pPr>
         <w:tabs>
-          <w:tab w:val="left" w:pos="2930"/>
+          <w:tab w:val="left" w:pos="3102"/>
         </w:tabs>
-        <w:rPr>
-          <w:rFonts w:ascii="Times New Roman" w:hAnsi="Times New Roman" w:cs="Times New Roman"/>
-          <w:b/>
-          <w:bCs/>
-          <w:sz w:val="144"/>
-          <w:szCs w:val="144"/>
-        </w:rPr>
-      </w:pPr>
-    </w:p>
-    <w:p>
-      <w:pPr>
-        <w:jc w:val="center"/>
-        <w:rPr>
-          <w:rFonts w:ascii="Times New Roman" w:hAnsi="Times New Roman" w:cs="Times New Roman"/>
-          <w:sz w:val="96"/>
-          <w:szCs w:val="96"/>
-        </w:rPr>
-      </w:pPr>
-    </w:p>
-    <w:p>
-      <w:pPr>
-        <w:jc w:val="center"/>
-        <w:rPr>
-          <w:rFonts w:ascii="Times New Roman" w:hAnsi="Times New Roman" w:cs="Times New Roman"/>
-          <w:sz w:val="96"/>
-          <w:szCs w:val="96"/>
-        </w:rPr>
-      </w:pPr>
-    </w:p>
-    <w:p>
-      <w:pPr>
-        <w:jc w:val="center"/>
-        <w:rPr>
-          <w:rFonts w:ascii="Times New Roman" w:hAnsi="Times New Roman" w:cs="Times New Roman"/>
-          <w:sz w:val="96"/>
-          <w:szCs w:val="96"/>
-        </w:rPr>
-      </w:pPr>
-    </w:p>
-    <w:p>
-      <w:pPr>
-        <w:jc w:val="center"/>
-        <w:rPr>
-          <w:rFonts w:ascii="Times New Roman" w:hAnsi="Times New Roman" w:cs="Times New Roman"/>
-          <w:sz w:val="96"/>
-          <w:szCs w:val="96"/>
-        </w:rPr>
-      </w:pPr>
-    </w:p>
-    <w:p>
-      <w:pPr>
-        <w:jc w:val="center"/>
-        <w:rPr>
-          <w:rFonts w:ascii="Times New Roman" w:hAnsi="Times New Roman" w:cs="Times New Roman"/>
-          <w:sz w:val="96"/>
-          <w:szCs w:val="96"/>
-        </w:rPr>
-      </w:pPr>
-    </w:p>
-    <w:p>
-      <w:pPr>
-        <w:jc w:val="center"/>
-        <w:rPr>
-          <w:rFonts w:ascii="Times New Roman" w:hAnsi="Times New Roman" w:cs="Times New Roman"/>
-          <w:sz w:val="96"/>
-          <w:szCs w:val="96"/>
-        </w:rPr>
-      </w:pPr>
-    </w:p>
-    <w:p>
-      <w:pPr>
-        <w:jc w:val="center"/>
-        <w:rPr>
-          <w:rFonts w:ascii="Times New Roman" w:hAnsi="Times New Roman" w:cs="Times New Roman"/>
-          <w:sz w:val="96"/>
-          <w:szCs w:val="96"/>
-        </w:rPr>
-      </w:pPr>
-    </w:p>
-    <w:p>
-      <w:pPr>
-        <w:jc w:val="center"/>
         <w:rPr>
           <w:rFonts w:ascii="Times New Roman" w:hAnsi="Times New Roman" w:cs="Times New Roman"/>
           <w:sz w:val="96"/>
@@ -9147,6 +9933,17 @@
           <w:szCs w:val="48"/>
         </w:rPr>
       </w:pPr>
+    </w:p>
+    <w:p>
+      <w:pPr>
+        <w:rPr>
+          <w:rFonts w:ascii="Times New Roman" w:hAnsi="Times New Roman" w:cs="Times New Roman"/>
+          <w:b/>
+          <w:bCs/>
+          <w:sz w:val="48"/>
+          <w:szCs w:val="48"/>
+        </w:rPr>
+      </w:pPr>
       <w:r>
         <w:rPr>
           <w:rFonts w:ascii="Times New Roman" w:hAnsi="Times New Roman" w:cs="Times New Roman"/>
@@ -9913,19 +10710,19 @@
           <w:rFonts w:ascii="Times New Roman" w:hAnsi="Times New Roman" w:cs="Times New Roman"/>
           <w:b/>
           <w:bCs/>
-          <w:sz w:val="44"/>
-          <w:szCs w:val="44"/>
-        </w:rPr>
-      </w:pPr>
-    </w:p>
-    <w:p>
-      <w:pPr>
-        <w:rPr>
-          <w:rFonts w:ascii="Times New Roman" w:hAnsi="Times New Roman" w:cs="Times New Roman"/>
-          <w:b/>
-          <w:bCs/>
-          <w:sz w:val="44"/>
-          <w:szCs w:val="44"/>
+          <w:sz w:val="48"/>
+          <w:szCs w:val="48"/>
+        </w:rPr>
+      </w:pPr>
+    </w:p>
+    <w:p>
+      <w:pPr>
+        <w:rPr>
+          <w:rFonts w:ascii="Times New Roman" w:hAnsi="Times New Roman" w:cs="Times New Roman"/>
+          <w:b/>
+          <w:bCs/>
+          <w:sz w:val="48"/>
+          <w:szCs w:val="48"/>
         </w:rPr>
       </w:pPr>
     </w:p>
@@ -11222,7 +12019,7 @@
                     <pic:cNvPicPr/>
                   </pic:nvPicPr>
                   <pic:blipFill>
-                    <a:blip r:embed="rId19" cstate="print">
+                    <a:blip r:embed="rId22" cstate="print">
                       <a:extLst>
                         <a:ext uri="{28A0092B-C50C-407E-A947-70E740481C1C}">
                           <a14:useLocalDpi xmlns:a14="http://schemas.microsoft.com/office/drawing/2010/main" val="0"/>
@@ -11513,7 +12310,7 @@
                     <pic:cNvPicPr/>
                   </pic:nvPicPr>
                   <pic:blipFill>
-                    <a:blip r:embed="rId20" cstate="print">
+                    <a:blip r:embed="rId23" cstate="print">
                       <a:extLst>
                         <a:ext uri="{28A0092B-C50C-407E-A947-70E740481C1C}">
                           <a14:useLocalDpi xmlns:a14="http://schemas.microsoft.com/office/drawing/2010/main" val="0"/>
@@ -12430,7 +13227,17 @@
           <w:sz w:val="36"/>
           <w:szCs w:val="36"/>
         </w:rPr>
-        <w:t>devuelve verdadero si los campos de información están llenos y el nombre no está repetido.</w:t>
+        <w:t>devuelve v</w:t>
+      </w:r>
+      <w:bookmarkStart w:id="0" w:name="_GoBack"/>
+      <w:bookmarkEnd w:id="0"/>
+      <w:r>
+        <w:rPr>
+          <w:rFonts w:ascii="Times New Roman" w:hAnsi="Times New Roman" w:cs="Times New Roman"/>
+          <w:sz w:val="36"/>
+          <w:szCs w:val="36"/>
+        </w:rPr>
+        <w:t>erdadero si los campos de información están llenos y el nombre no está repetido.</w:t>
       </w:r>
     </w:p>
     <w:p>
@@ -12904,7 +13711,7 @@
                     <pic:cNvPicPr/>
                   </pic:nvPicPr>
                   <pic:blipFill>
-                    <a:blip r:embed="rId21">
+                    <a:blip r:embed="rId24">
                       <a:extLst>
                         <a:ext uri="{28A0092B-C50C-407E-A947-70E740481C1C}">
                           <a14:useLocalDpi xmlns:a14="http://schemas.microsoft.com/office/drawing/2010/main" val="0"/>
@@ -12966,7 +13773,7 @@
                     <pic:cNvPicPr/>
                   </pic:nvPicPr>
                   <pic:blipFill>
-                    <a:blip r:embed="rId22">
+                    <a:blip r:embed="rId25">
                       <a:extLst>
                         <a:ext uri="{28A0092B-C50C-407E-A947-70E740481C1C}">
                           <a14:useLocalDpi xmlns:a14="http://schemas.microsoft.com/office/drawing/2010/main" val="0"/>
@@ -14297,27 +15104,12 @@
       <w:pPr>
         <w:rPr>
           <w:rFonts w:ascii="Times New Roman" w:hAnsi="Times New Roman" w:cs="Times New Roman"/>
-          <w:sz w:val="36"/>
-          <w:szCs w:val="36"/>
-        </w:rPr>
-      </w:pPr>
-    </w:p>
-    <w:p>
-      <w:pPr>
-        <w:rPr>
-          <w:rFonts w:ascii="Times New Roman" w:hAnsi="Times New Roman" w:cs="Times New Roman"/>
-          <w:sz w:val="36"/>
-          <w:szCs w:val="36"/>
-        </w:rPr>
-      </w:pPr>
-      <w:r>
-        <w:rPr>
-          <w:rFonts w:ascii="Times New Roman" w:hAnsi="Times New Roman" w:cs="Times New Roman"/>
-          <w:sz w:val="36"/>
-          <w:szCs w:val="36"/>
-        </w:rPr>
-        <w:t xml:space="preserve"> </w:t>
-      </w:r>
+          <w:b/>
+          <w:bCs/>
+          <w:sz w:val="48"/>
+          <w:szCs w:val="48"/>
+        </w:rPr>
+      </w:pPr>
     </w:p>
     <w:p>
       <w:pPr>
@@ -19545,6 +20337,25 @@
       <w:lang w:val="es-ES"/>
     </w:rPr>
   </w:style>
+  <w:style w:type="table" w:styleId="Tablaconcuadrcula">
+    <w:name w:val="Table Grid"/>
+    <w:basedOn w:val="Tablanormal"/>
+    <w:uiPriority w:val="39"/>
+    <w:rsid w:val="00284DF9"/>
+    <w:pPr>
+      <w:spacing w:after="0" w:line="240" w:lineRule="auto"/>
+    </w:pPr>
+    <w:tblPr>
+      <w:tblBorders>
+        <w:top w:val="single" w:sz="4" w:space="0" w:color="auto"/>
+        <w:left w:val="single" w:sz="4" w:space="0" w:color="auto"/>
+        <w:bottom w:val="single" w:sz="4" w:space="0" w:color="auto"/>
+        <w:right w:val="single" w:sz="4" w:space="0" w:color="auto"/>
+        <w:insideH w:val="single" w:sz="4" w:space="0" w:color="auto"/>
+        <w:insideV w:val="single" w:sz="4" w:space="0" w:color="auto"/>
+      </w:tblBorders>
+    </w:tblPr>
+  </w:style>
 </w:styles>
 </file>
 

</xml_diff>